<commit_message>
modify table 1 to include resistance testing and use 200 as cut-off for viral failure
</commit_message>
<xml_diff>
--- a/tables/02-art_of_complicated_art.docx
+++ b/tables/02-art_of_complicated_art.docx
@@ -50,7 +50,7 @@
             </w:pPr>
             <w:r xmlns:w="http://schemas.openxmlformats.org/wordprocessingml/2006/main" xmlns:wp="http://schemas.openxmlformats.org/drawingml/2006/wordprocessingDrawing" xmlns:r="http://schemas.openxmlformats.org/officeDocument/2006/relationships" xmlns:w14="http://schemas.microsoft.com/office/word/2010/wordml">
               <w:rPr>
-                <w:rFonts w:ascii="Arial Narrow" w:hAnsi="Helvetica" w:eastAsia="Helvetica" w:cs="Helvetica"/>
+                <w:rFonts w:ascii="Arial Narrow" w:hAnsi="Arial Narrow" w:eastAsia="Arial Narrow" w:cs="Arial Narrow"/>
                 <w:sz w:val="22"/>
                 <w:szCs w:val="22"/>
                 <w:color w:val="000000"/>
@@ -82,7 +82,7 @@
             </w:pPr>
             <w:r xmlns:w="http://schemas.openxmlformats.org/wordprocessingml/2006/main" xmlns:wp="http://schemas.openxmlformats.org/drawingml/2006/wordprocessingDrawing" xmlns:r="http://schemas.openxmlformats.org/officeDocument/2006/relationships" xmlns:w14="http://schemas.microsoft.com/office/word/2010/wordml">
               <w:rPr>
-                <w:rFonts w:ascii="Arial Narrow" w:hAnsi="Helvetica" w:eastAsia="Helvetica" w:cs="Helvetica"/>
+                <w:rFonts w:ascii="Arial Narrow" w:hAnsi="Arial Narrow" w:eastAsia="Arial Narrow" w:cs="Arial Narrow"/>
                 <w:sz w:val="22"/>
                 <w:szCs w:val="22"/>
                 <w:color w:val="000000"/>
@@ -117,7 +117,7 @@
             </w:pPr>
             <w:r xmlns:w="http://schemas.openxmlformats.org/wordprocessingml/2006/main" xmlns:wp="http://schemas.openxmlformats.org/drawingml/2006/wordprocessingDrawing" xmlns:r="http://schemas.openxmlformats.org/officeDocument/2006/relationships" xmlns:w14="http://schemas.microsoft.com/office/word/2010/wordml">
               <w:rPr>
-                <w:rFonts w:ascii="Arial Narrow" w:hAnsi="Helvetica" w:eastAsia="Helvetica" w:cs="Helvetica"/>
+                <w:rFonts w:ascii="Arial Narrow" w:hAnsi="Arial Narrow" w:eastAsia="Arial Narrow" w:cs="Arial Narrow"/>
                 <w:sz w:val="18"/>
                 <w:szCs w:val="18"/>
                 <w:color w:val="000000"/>
@@ -146,7 +146,7 @@
             </w:pPr>
             <w:r xmlns:w="http://schemas.openxmlformats.org/wordprocessingml/2006/main" xmlns:wp="http://schemas.openxmlformats.org/drawingml/2006/wordprocessingDrawing" xmlns:r="http://schemas.openxmlformats.org/officeDocument/2006/relationships" xmlns:w14="http://schemas.microsoft.com/office/word/2010/wordml">
               <w:rPr>
-                <w:rFonts w:ascii="Arial Narrow" w:hAnsi="Helvetica" w:eastAsia="Helvetica" w:cs="Helvetica"/>
+                <w:rFonts w:ascii="Arial Narrow" w:hAnsi="Arial Narrow" w:eastAsia="Arial Narrow" w:cs="Arial Narrow"/>
                 <w:sz w:val="18"/>
                 <w:szCs w:val="18"/>
                 <w:color w:val="000000"/>
@@ -181,7 +181,7 @@
             </w:pPr>
             <w:r xmlns:w="http://schemas.openxmlformats.org/wordprocessingml/2006/main" xmlns:wp="http://schemas.openxmlformats.org/drawingml/2006/wordprocessingDrawing" xmlns:r="http://schemas.openxmlformats.org/officeDocument/2006/relationships" xmlns:w14="http://schemas.microsoft.com/office/word/2010/wordml">
               <w:rPr>
-                <w:rFonts w:ascii="Arial Narrow" w:hAnsi="Helvetica" w:eastAsia="Helvetica" w:cs="Helvetica"/>
+                <w:rFonts w:ascii="Arial Narrow" w:hAnsi="Arial Narrow" w:eastAsia="Arial Narrow" w:cs="Arial Narrow"/>
                 <w:sz w:val="18"/>
                 <w:szCs w:val="18"/>
                 <w:color w:val="000000"/>
@@ -210,7 +210,7 @@
             </w:pPr>
             <w:r xmlns:w="http://schemas.openxmlformats.org/wordprocessingml/2006/main" xmlns:wp="http://schemas.openxmlformats.org/drawingml/2006/wordprocessingDrawing" xmlns:r="http://schemas.openxmlformats.org/officeDocument/2006/relationships" xmlns:w14="http://schemas.microsoft.com/office/word/2010/wordml">
               <w:rPr>
-                <w:rFonts w:ascii="Arial Narrow" w:hAnsi="Helvetica" w:eastAsia="Helvetica" w:cs="Helvetica"/>
+                <w:rFonts w:ascii="Arial Narrow" w:hAnsi="Arial Narrow" w:eastAsia="Arial Narrow" w:cs="Arial Narrow"/>
                 <w:sz w:val="18"/>
                 <w:szCs w:val="18"/>
                 <w:color w:val="000000"/>
@@ -245,7 +245,7 @@
             </w:pPr>
             <w:r xmlns:w="http://schemas.openxmlformats.org/wordprocessingml/2006/main" xmlns:wp="http://schemas.openxmlformats.org/drawingml/2006/wordprocessingDrawing" xmlns:r="http://schemas.openxmlformats.org/officeDocument/2006/relationships" xmlns:w14="http://schemas.microsoft.com/office/word/2010/wordml">
               <w:rPr>
-                <w:rFonts w:ascii="Arial Narrow" w:hAnsi="Helvetica" w:eastAsia="Helvetica" w:cs="Helvetica"/>
+                <w:rFonts w:ascii="Arial Narrow" w:hAnsi="Arial Narrow" w:eastAsia="Arial Narrow" w:cs="Arial Narrow"/>
                 <w:sz w:val="18"/>
                 <w:szCs w:val="18"/>
                 <w:color w:val="000000"/>
@@ -274,7 +274,7 @@
             </w:pPr>
             <w:r xmlns:w="http://schemas.openxmlformats.org/wordprocessingml/2006/main" xmlns:wp="http://schemas.openxmlformats.org/drawingml/2006/wordprocessingDrawing" xmlns:r="http://schemas.openxmlformats.org/officeDocument/2006/relationships" xmlns:w14="http://schemas.microsoft.com/office/word/2010/wordml">
               <w:rPr>
-                <w:rFonts w:ascii="Arial Narrow" w:hAnsi="Helvetica" w:eastAsia="Helvetica" w:cs="Helvetica"/>
+                <w:rFonts w:ascii="Arial Narrow" w:hAnsi="Arial Narrow" w:eastAsia="Arial Narrow" w:cs="Arial Narrow"/>
                 <w:sz w:val="18"/>
                 <w:szCs w:val="18"/>
                 <w:color w:val="000000"/>
@@ -309,7 +309,7 @@
             </w:pPr>
             <w:r xmlns:w="http://schemas.openxmlformats.org/wordprocessingml/2006/main" xmlns:wp="http://schemas.openxmlformats.org/drawingml/2006/wordprocessingDrawing" xmlns:r="http://schemas.openxmlformats.org/officeDocument/2006/relationships" xmlns:w14="http://schemas.microsoft.com/office/word/2010/wordml">
               <w:rPr>
-                <w:rFonts w:ascii="Arial Narrow" w:hAnsi="Helvetica" w:eastAsia="Helvetica" w:cs="Helvetica"/>
+                <w:rFonts w:ascii="Arial Narrow" w:hAnsi="Arial Narrow" w:eastAsia="Arial Narrow" w:cs="Arial Narrow"/>
                 <w:sz w:val="18"/>
                 <w:szCs w:val="18"/>
                 <w:color w:val="000000"/>
@@ -338,7 +338,7 @@
             </w:pPr>
             <w:r xmlns:w="http://schemas.openxmlformats.org/wordprocessingml/2006/main" xmlns:wp="http://schemas.openxmlformats.org/drawingml/2006/wordprocessingDrawing" xmlns:r="http://schemas.openxmlformats.org/officeDocument/2006/relationships" xmlns:w14="http://schemas.microsoft.com/office/word/2010/wordml">
               <w:rPr>
-                <w:rFonts w:ascii="Arial Narrow" w:hAnsi="Helvetica" w:eastAsia="Helvetica" w:cs="Helvetica"/>
+                <w:rFonts w:ascii="Arial Narrow" w:hAnsi="Arial Narrow" w:eastAsia="Arial Narrow" w:cs="Arial Narrow"/>
                 <w:sz w:val="18"/>
                 <w:szCs w:val="18"/>
                 <w:color w:val="000000"/>
@@ -373,7 +373,7 @@
             </w:pPr>
             <w:r xmlns:w="http://schemas.openxmlformats.org/wordprocessingml/2006/main" xmlns:wp="http://schemas.openxmlformats.org/drawingml/2006/wordprocessingDrawing" xmlns:r="http://schemas.openxmlformats.org/officeDocument/2006/relationships" xmlns:w14="http://schemas.microsoft.com/office/word/2010/wordml">
               <w:rPr>
-                <w:rFonts w:ascii="Arial Narrow" w:hAnsi="Helvetica" w:eastAsia="Helvetica" w:cs="Helvetica"/>
+                <w:rFonts w:ascii="Arial Narrow" w:hAnsi="Arial Narrow" w:eastAsia="Arial Narrow" w:cs="Arial Narrow"/>
                 <w:sz w:val="18"/>
                 <w:szCs w:val="18"/>
                 <w:color w:val="000000"/>
@@ -402,7 +402,7 @@
             </w:pPr>
             <w:r xmlns:w="http://schemas.openxmlformats.org/wordprocessingml/2006/main" xmlns:wp="http://schemas.openxmlformats.org/drawingml/2006/wordprocessingDrawing" xmlns:r="http://schemas.openxmlformats.org/officeDocument/2006/relationships" xmlns:w14="http://schemas.microsoft.com/office/word/2010/wordml">
               <w:rPr>
-                <w:rFonts w:ascii="Arial Narrow" w:hAnsi="Helvetica" w:eastAsia="Helvetica" w:cs="Helvetica"/>
+                <w:rFonts w:ascii="Arial Narrow" w:hAnsi="Arial Narrow" w:eastAsia="Arial Narrow" w:cs="Arial Narrow"/>
                 <w:sz w:val="18"/>
                 <w:szCs w:val="18"/>
                 <w:color w:val="000000"/>
@@ -437,7 +437,7 @@
             </w:pPr>
             <w:r xmlns:w="http://schemas.openxmlformats.org/wordprocessingml/2006/main" xmlns:wp="http://schemas.openxmlformats.org/drawingml/2006/wordprocessingDrawing" xmlns:r="http://schemas.openxmlformats.org/officeDocument/2006/relationships" xmlns:w14="http://schemas.microsoft.com/office/word/2010/wordml">
               <w:rPr>
-                <w:rFonts w:ascii="Arial Narrow" w:hAnsi="Helvetica" w:eastAsia="Helvetica" w:cs="Helvetica"/>
+                <w:rFonts w:ascii="Arial Narrow" w:hAnsi="Arial Narrow" w:eastAsia="Arial Narrow" w:cs="Arial Narrow"/>
                 <w:sz w:val="18"/>
                 <w:szCs w:val="18"/>
                 <w:color w:val="000000"/>
@@ -466,7 +466,7 @@
             </w:pPr>
             <w:r xmlns:w="http://schemas.openxmlformats.org/wordprocessingml/2006/main" xmlns:wp="http://schemas.openxmlformats.org/drawingml/2006/wordprocessingDrawing" xmlns:r="http://schemas.openxmlformats.org/officeDocument/2006/relationships" xmlns:w14="http://schemas.microsoft.com/office/word/2010/wordml">
               <w:rPr>
-                <w:rFonts w:ascii="Arial Narrow" w:hAnsi="Helvetica" w:eastAsia="Helvetica" w:cs="Helvetica"/>
+                <w:rFonts w:ascii="Arial Narrow" w:hAnsi="Arial Narrow" w:eastAsia="Arial Narrow" w:cs="Arial Narrow"/>
                 <w:sz w:val="18"/>
                 <w:szCs w:val="18"/>
                 <w:color w:val="000000"/>
@@ -501,7 +501,7 @@
             </w:pPr>
             <w:r xmlns:w="http://schemas.openxmlformats.org/wordprocessingml/2006/main" xmlns:wp="http://schemas.openxmlformats.org/drawingml/2006/wordprocessingDrawing" xmlns:r="http://schemas.openxmlformats.org/officeDocument/2006/relationships" xmlns:w14="http://schemas.microsoft.com/office/word/2010/wordml">
               <w:rPr>
-                <w:rFonts w:ascii="Arial Narrow" w:hAnsi="Helvetica" w:eastAsia="Helvetica" w:cs="Helvetica"/>
+                <w:rFonts w:ascii="Arial Narrow" w:hAnsi="Arial Narrow" w:eastAsia="Arial Narrow" w:cs="Arial Narrow"/>
                 <w:sz w:val="18"/>
                 <w:szCs w:val="18"/>
                 <w:color w:val="000000"/>
@@ -530,7 +530,7 @@
             </w:pPr>
             <w:r xmlns:w="http://schemas.openxmlformats.org/wordprocessingml/2006/main" xmlns:wp="http://schemas.openxmlformats.org/drawingml/2006/wordprocessingDrawing" xmlns:r="http://schemas.openxmlformats.org/officeDocument/2006/relationships" xmlns:w14="http://schemas.microsoft.com/office/word/2010/wordml">
               <w:rPr>
-                <w:rFonts w:ascii="Arial Narrow" w:hAnsi="Helvetica" w:eastAsia="Helvetica" w:cs="Helvetica"/>
+                <w:rFonts w:ascii="Arial Narrow" w:hAnsi="Arial Narrow" w:eastAsia="Arial Narrow" w:cs="Arial Narrow"/>
                 <w:sz w:val="18"/>
                 <w:szCs w:val="18"/>
                 <w:color w:val="000000"/>
@@ -565,7 +565,7 @@
             </w:pPr>
             <w:r xmlns:w="http://schemas.openxmlformats.org/wordprocessingml/2006/main" xmlns:wp="http://schemas.openxmlformats.org/drawingml/2006/wordprocessingDrawing" xmlns:r="http://schemas.openxmlformats.org/officeDocument/2006/relationships" xmlns:w14="http://schemas.microsoft.com/office/word/2010/wordml">
               <w:rPr>
-                <w:rFonts w:ascii="Arial Narrow" w:hAnsi="Helvetica" w:eastAsia="Helvetica" w:cs="Helvetica"/>
+                <w:rFonts w:ascii="Arial Narrow" w:hAnsi="Arial Narrow" w:eastAsia="Arial Narrow" w:cs="Arial Narrow"/>
                 <w:sz w:val="18"/>
                 <w:szCs w:val="18"/>
                 <w:color w:val="000000"/>
@@ -594,7 +594,7 @@
             </w:pPr>
             <w:r xmlns:w="http://schemas.openxmlformats.org/wordprocessingml/2006/main" xmlns:wp="http://schemas.openxmlformats.org/drawingml/2006/wordprocessingDrawing" xmlns:r="http://schemas.openxmlformats.org/officeDocument/2006/relationships" xmlns:w14="http://schemas.microsoft.com/office/word/2010/wordml">
               <w:rPr>
-                <w:rFonts w:ascii="Arial Narrow" w:hAnsi="Helvetica" w:eastAsia="Helvetica" w:cs="Helvetica"/>
+                <w:rFonts w:ascii="Arial Narrow" w:hAnsi="Arial Narrow" w:eastAsia="Arial Narrow" w:cs="Arial Narrow"/>
                 <w:sz w:val="18"/>
                 <w:szCs w:val="18"/>
                 <w:color w:val="000000"/>
@@ -629,7 +629,7 @@
             </w:pPr>
             <w:r xmlns:w="http://schemas.openxmlformats.org/wordprocessingml/2006/main" xmlns:wp="http://schemas.openxmlformats.org/drawingml/2006/wordprocessingDrawing" xmlns:r="http://schemas.openxmlformats.org/officeDocument/2006/relationships" xmlns:w14="http://schemas.microsoft.com/office/word/2010/wordml">
               <w:rPr>
-                <w:rFonts w:ascii="Arial Narrow" w:hAnsi="Helvetica" w:eastAsia="Helvetica" w:cs="Helvetica"/>
+                <w:rFonts w:ascii="Arial Narrow" w:hAnsi="Arial Narrow" w:eastAsia="Arial Narrow" w:cs="Arial Narrow"/>
                 <w:sz w:val="18"/>
                 <w:szCs w:val="18"/>
                 <w:color w:val="000000"/>
@@ -658,7 +658,7 @@
             </w:pPr>
             <w:r xmlns:w="http://schemas.openxmlformats.org/wordprocessingml/2006/main" xmlns:wp="http://schemas.openxmlformats.org/drawingml/2006/wordprocessingDrawing" xmlns:r="http://schemas.openxmlformats.org/officeDocument/2006/relationships" xmlns:w14="http://schemas.microsoft.com/office/word/2010/wordml">
               <w:rPr>
-                <w:rFonts w:ascii="Arial Narrow" w:hAnsi="Helvetica" w:eastAsia="Helvetica" w:cs="Helvetica"/>
+                <w:rFonts w:ascii="Arial Narrow" w:hAnsi="Arial Narrow" w:eastAsia="Arial Narrow" w:cs="Arial Narrow"/>
                 <w:sz w:val="18"/>
                 <w:szCs w:val="18"/>
                 <w:color w:val="000000"/>
@@ -693,7 +693,7 @@
             </w:pPr>
             <w:r xmlns:w="http://schemas.openxmlformats.org/wordprocessingml/2006/main" xmlns:wp="http://schemas.openxmlformats.org/drawingml/2006/wordprocessingDrawing" xmlns:r="http://schemas.openxmlformats.org/officeDocument/2006/relationships" xmlns:w14="http://schemas.microsoft.com/office/word/2010/wordml">
               <w:rPr>
-                <w:rFonts w:ascii="Arial Narrow" w:hAnsi="Helvetica" w:eastAsia="Helvetica" w:cs="Helvetica"/>
+                <w:rFonts w:ascii="Arial Narrow" w:hAnsi="Arial Narrow" w:eastAsia="Arial Narrow" w:cs="Arial Narrow"/>
                 <w:sz w:val="18"/>
                 <w:szCs w:val="18"/>
                 <w:color w:val="000000"/>
@@ -722,7 +722,7 @@
             </w:pPr>
             <w:r xmlns:w="http://schemas.openxmlformats.org/wordprocessingml/2006/main" xmlns:wp="http://schemas.openxmlformats.org/drawingml/2006/wordprocessingDrawing" xmlns:r="http://schemas.openxmlformats.org/officeDocument/2006/relationships" xmlns:w14="http://schemas.microsoft.com/office/word/2010/wordml">
               <w:rPr>
-                <w:rFonts w:ascii="Arial Narrow" w:hAnsi="Helvetica" w:eastAsia="Helvetica" w:cs="Helvetica"/>
+                <w:rFonts w:ascii="Arial Narrow" w:hAnsi="Arial Narrow" w:eastAsia="Arial Narrow" w:cs="Arial Narrow"/>
                 <w:sz w:val="18"/>
                 <w:szCs w:val="18"/>
                 <w:color w:val="000000"/>
@@ -757,7 +757,7 @@
             </w:pPr>
             <w:r xmlns:w="http://schemas.openxmlformats.org/wordprocessingml/2006/main" xmlns:wp="http://schemas.openxmlformats.org/drawingml/2006/wordprocessingDrawing" xmlns:r="http://schemas.openxmlformats.org/officeDocument/2006/relationships" xmlns:w14="http://schemas.microsoft.com/office/word/2010/wordml">
               <w:rPr>
-                <w:rFonts w:ascii="Arial Narrow" w:hAnsi="Helvetica" w:eastAsia="Helvetica" w:cs="Helvetica"/>
+                <w:rFonts w:ascii="Arial Narrow" w:hAnsi="Arial Narrow" w:eastAsia="Arial Narrow" w:cs="Arial Narrow"/>
                 <w:sz w:val="18"/>
                 <w:szCs w:val="18"/>
                 <w:color w:val="000000"/>
@@ -786,7 +786,7 @@
             </w:pPr>
             <w:r xmlns:w="http://schemas.openxmlformats.org/wordprocessingml/2006/main" xmlns:wp="http://schemas.openxmlformats.org/drawingml/2006/wordprocessingDrawing" xmlns:r="http://schemas.openxmlformats.org/officeDocument/2006/relationships" xmlns:w14="http://schemas.microsoft.com/office/word/2010/wordml">
               <w:rPr>
-                <w:rFonts w:ascii="Arial Narrow" w:hAnsi="Helvetica" w:eastAsia="Helvetica" w:cs="Helvetica"/>
+                <w:rFonts w:ascii="Arial Narrow" w:hAnsi="Arial Narrow" w:eastAsia="Arial Narrow" w:cs="Arial Narrow"/>
                 <w:sz w:val="18"/>
                 <w:szCs w:val="18"/>
                 <w:color w:val="000000"/>
@@ -821,7 +821,7 @@
             </w:pPr>
             <w:r xmlns:w="http://schemas.openxmlformats.org/wordprocessingml/2006/main" xmlns:wp="http://schemas.openxmlformats.org/drawingml/2006/wordprocessingDrawing" xmlns:r="http://schemas.openxmlformats.org/officeDocument/2006/relationships" xmlns:w14="http://schemas.microsoft.com/office/word/2010/wordml">
               <w:rPr>
-                <w:rFonts w:ascii="Arial Narrow" w:hAnsi="Helvetica" w:eastAsia="Helvetica" w:cs="Helvetica"/>
+                <w:rFonts w:ascii="Arial Narrow" w:hAnsi="Arial Narrow" w:eastAsia="Arial Narrow" w:cs="Arial Narrow"/>
                 <w:sz w:val="18"/>
                 <w:szCs w:val="18"/>
                 <w:color w:val="000000"/>
@@ -850,7 +850,7 @@
             </w:pPr>
             <w:r xmlns:w="http://schemas.openxmlformats.org/wordprocessingml/2006/main" xmlns:wp="http://schemas.openxmlformats.org/drawingml/2006/wordprocessingDrawing" xmlns:r="http://schemas.openxmlformats.org/officeDocument/2006/relationships" xmlns:w14="http://schemas.microsoft.com/office/word/2010/wordml">
               <w:rPr>
-                <w:rFonts w:ascii="Arial Narrow" w:hAnsi="Helvetica" w:eastAsia="Helvetica" w:cs="Helvetica"/>
+                <w:rFonts w:ascii="Arial Narrow" w:hAnsi="Arial Narrow" w:eastAsia="Arial Narrow" w:cs="Arial Narrow"/>
                 <w:sz w:val="18"/>
                 <w:szCs w:val="18"/>
                 <w:color w:val="000000"/>
@@ -885,7 +885,7 @@
             </w:pPr>
             <w:r xmlns:w="http://schemas.openxmlformats.org/wordprocessingml/2006/main" xmlns:wp="http://schemas.openxmlformats.org/drawingml/2006/wordprocessingDrawing" xmlns:r="http://schemas.openxmlformats.org/officeDocument/2006/relationships" xmlns:w14="http://schemas.microsoft.com/office/word/2010/wordml">
               <w:rPr>
-                <w:rFonts w:ascii="Arial Narrow" w:hAnsi="Helvetica" w:eastAsia="Helvetica" w:cs="Helvetica"/>
+                <w:rFonts w:ascii="Arial Narrow" w:hAnsi="Arial Narrow" w:eastAsia="Arial Narrow" w:cs="Arial Narrow"/>
                 <w:sz w:val="18"/>
                 <w:szCs w:val="18"/>
                 <w:color w:val="000000"/>
@@ -914,7 +914,7 @@
             </w:pPr>
             <w:r xmlns:w="http://schemas.openxmlformats.org/wordprocessingml/2006/main" xmlns:wp="http://schemas.openxmlformats.org/drawingml/2006/wordprocessingDrawing" xmlns:r="http://schemas.openxmlformats.org/officeDocument/2006/relationships" xmlns:w14="http://schemas.microsoft.com/office/word/2010/wordml">
               <w:rPr>
-                <w:rFonts w:ascii="Arial Narrow" w:hAnsi="Helvetica" w:eastAsia="Helvetica" w:cs="Helvetica"/>
+                <w:rFonts w:ascii="Arial Narrow" w:hAnsi="Arial Narrow" w:eastAsia="Arial Narrow" w:cs="Arial Narrow"/>
                 <w:sz w:val="18"/>
                 <w:szCs w:val="18"/>
                 <w:color w:val="000000"/>
@@ -949,7 +949,7 @@
             </w:pPr>
             <w:r xmlns:w="http://schemas.openxmlformats.org/wordprocessingml/2006/main" xmlns:wp="http://schemas.openxmlformats.org/drawingml/2006/wordprocessingDrawing" xmlns:r="http://schemas.openxmlformats.org/officeDocument/2006/relationships" xmlns:w14="http://schemas.microsoft.com/office/word/2010/wordml">
               <w:rPr>
-                <w:rFonts w:ascii="Arial Narrow" w:hAnsi="Helvetica" w:eastAsia="Helvetica" w:cs="Helvetica"/>
+                <w:rFonts w:ascii="Arial Narrow" w:hAnsi="Arial Narrow" w:eastAsia="Arial Narrow" w:cs="Arial Narrow"/>
                 <w:sz w:val="18"/>
                 <w:szCs w:val="18"/>
                 <w:color w:val="000000"/>
@@ -978,7 +978,7 @@
             </w:pPr>
             <w:r xmlns:w="http://schemas.openxmlformats.org/wordprocessingml/2006/main" xmlns:wp="http://schemas.openxmlformats.org/drawingml/2006/wordprocessingDrawing" xmlns:r="http://schemas.openxmlformats.org/officeDocument/2006/relationships" xmlns:w14="http://schemas.microsoft.com/office/word/2010/wordml">
               <w:rPr>
-                <w:rFonts w:ascii="Arial Narrow" w:hAnsi="Helvetica" w:eastAsia="Helvetica" w:cs="Helvetica"/>
+                <w:rFonts w:ascii="Arial Narrow" w:hAnsi="Arial Narrow" w:eastAsia="Arial Narrow" w:cs="Arial Narrow"/>
                 <w:sz w:val="18"/>
                 <w:szCs w:val="18"/>
                 <w:color w:val="000000"/>
@@ -1013,7 +1013,7 @@
             </w:pPr>
             <w:r xmlns:w="http://schemas.openxmlformats.org/wordprocessingml/2006/main" xmlns:wp="http://schemas.openxmlformats.org/drawingml/2006/wordprocessingDrawing" xmlns:r="http://schemas.openxmlformats.org/officeDocument/2006/relationships" xmlns:w14="http://schemas.microsoft.com/office/word/2010/wordml">
               <w:rPr>
-                <w:rFonts w:ascii="Arial Narrow" w:hAnsi="Helvetica" w:eastAsia="Helvetica" w:cs="Helvetica"/>
+                <w:rFonts w:ascii="Arial Narrow" w:hAnsi="Arial Narrow" w:eastAsia="Arial Narrow" w:cs="Arial Narrow"/>
                 <w:sz w:val="18"/>
                 <w:szCs w:val="18"/>
                 <w:color w:val="000000"/>
@@ -1042,7 +1042,7 @@
             </w:pPr>
             <w:r xmlns:w="http://schemas.openxmlformats.org/wordprocessingml/2006/main" xmlns:wp="http://schemas.openxmlformats.org/drawingml/2006/wordprocessingDrawing" xmlns:r="http://schemas.openxmlformats.org/officeDocument/2006/relationships" xmlns:w14="http://schemas.microsoft.com/office/word/2010/wordml">
               <w:rPr>
-                <w:rFonts w:ascii="Arial Narrow" w:hAnsi="Helvetica" w:eastAsia="Helvetica" w:cs="Helvetica"/>
+                <w:rFonts w:ascii="Arial Narrow" w:hAnsi="Arial Narrow" w:eastAsia="Arial Narrow" w:cs="Arial Narrow"/>
                 <w:sz w:val="18"/>
                 <w:szCs w:val="18"/>
                 <w:color w:val="000000"/>
@@ -1077,7 +1077,7 @@
             </w:pPr>
             <w:r xmlns:w="http://schemas.openxmlformats.org/wordprocessingml/2006/main" xmlns:wp="http://schemas.openxmlformats.org/drawingml/2006/wordprocessingDrawing" xmlns:r="http://schemas.openxmlformats.org/officeDocument/2006/relationships" xmlns:w14="http://schemas.microsoft.com/office/word/2010/wordml">
               <w:rPr>
-                <w:rFonts w:ascii="Arial Narrow" w:hAnsi="Helvetica" w:eastAsia="Helvetica" w:cs="Helvetica"/>
+                <w:rFonts w:ascii="Arial Narrow" w:hAnsi="Arial Narrow" w:eastAsia="Arial Narrow" w:cs="Arial Narrow"/>
                 <w:sz w:val="18"/>
                 <w:szCs w:val="18"/>
                 <w:color w:val="000000"/>
@@ -1106,7 +1106,7 @@
             </w:pPr>
             <w:r xmlns:w="http://schemas.openxmlformats.org/wordprocessingml/2006/main" xmlns:wp="http://schemas.openxmlformats.org/drawingml/2006/wordprocessingDrawing" xmlns:r="http://schemas.openxmlformats.org/officeDocument/2006/relationships" xmlns:w14="http://schemas.microsoft.com/office/word/2010/wordml">
               <w:rPr>
-                <w:rFonts w:ascii="Arial Narrow" w:hAnsi="Helvetica" w:eastAsia="Helvetica" w:cs="Helvetica"/>
+                <w:rFonts w:ascii="Arial Narrow" w:hAnsi="Arial Narrow" w:eastAsia="Arial Narrow" w:cs="Arial Narrow"/>
                 <w:sz w:val="18"/>
                 <w:szCs w:val="18"/>
                 <w:color w:val="000000"/>
@@ -1141,7 +1141,7 @@
             </w:pPr>
             <w:r xmlns:w="http://schemas.openxmlformats.org/wordprocessingml/2006/main" xmlns:wp="http://schemas.openxmlformats.org/drawingml/2006/wordprocessingDrawing" xmlns:r="http://schemas.openxmlformats.org/officeDocument/2006/relationships" xmlns:w14="http://schemas.microsoft.com/office/word/2010/wordml">
               <w:rPr>
-                <w:rFonts w:ascii="Arial Narrow" w:hAnsi="Helvetica" w:eastAsia="Helvetica" w:cs="Helvetica"/>
+                <w:rFonts w:ascii="Arial Narrow" w:hAnsi="Arial Narrow" w:eastAsia="Arial Narrow" w:cs="Arial Narrow"/>
                 <w:sz w:val="18"/>
                 <w:szCs w:val="18"/>
                 <w:color w:val="000000"/>
@@ -1170,7 +1170,7 @@
             </w:pPr>
             <w:r xmlns:w="http://schemas.openxmlformats.org/wordprocessingml/2006/main" xmlns:wp="http://schemas.openxmlformats.org/drawingml/2006/wordprocessingDrawing" xmlns:r="http://schemas.openxmlformats.org/officeDocument/2006/relationships" xmlns:w14="http://schemas.microsoft.com/office/word/2010/wordml">
               <w:rPr>
-                <w:rFonts w:ascii="Arial Narrow" w:hAnsi="Helvetica" w:eastAsia="Helvetica" w:cs="Helvetica"/>
+                <w:rFonts w:ascii="Arial Narrow" w:hAnsi="Arial Narrow" w:eastAsia="Arial Narrow" w:cs="Arial Narrow"/>
                 <w:sz w:val="18"/>
                 <w:szCs w:val="18"/>
                 <w:color w:val="000000"/>
@@ -1205,7 +1205,7 @@
             </w:pPr>
             <w:r xmlns:w="http://schemas.openxmlformats.org/wordprocessingml/2006/main" xmlns:wp="http://schemas.openxmlformats.org/drawingml/2006/wordprocessingDrawing" xmlns:r="http://schemas.openxmlformats.org/officeDocument/2006/relationships" xmlns:w14="http://schemas.microsoft.com/office/word/2010/wordml">
               <w:rPr>
-                <w:rFonts w:ascii="Arial Narrow" w:hAnsi="Helvetica" w:eastAsia="Helvetica" w:cs="Helvetica"/>
+                <w:rFonts w:ascii="Arial Narrow" w:hAnsi="Arial Narrow" w:eastAsia="Arial Narrow" w:cs="Arial Narrow"/>
                 <w:sz w:val="18"/>
                 <w:szCs w:val="18"/>
                 <w:color w:val="000000"/>
@@ -1234,7 +1234,7 @@
             </w:pPr>
             <w:r xmlns:w="http://schemas.openxmlformats.org/wordprocessingml/2006/main" xmlns:wp="http://schemas.openxmlformats.org/drawingml/2006/wordprocessingDrawing" xmlns:r="http://schemas.openxmlformats.org/officeDocument/2006/relationships" xmlns:w14="http://schemas.microsoft.com/office/word/2010/wordml">
               <w:rPr>
-                <w:rFonts w:ascii="Arial Narrow" w:hAnsi="Helvetica" w:eastAsia="Helvetica" w:cs="Helvetica"/>
+                <w:rFonts w:ascii="Arial Narrow" w:hAnsi="Arial Narrow" w:eastAsia="Arial Narrow" w:cs="Arial Narrow"/>
                 <w:sz w:val="18"/>
                 <w:szCs w:val="18"/>
                 <w:color w:val="000000"/>
@@ -1269,7 +1269,7 @@
             </w:pPr>
             <w:r xmlns:w="http://schemas.openxmlformats.org/wordprocessingml/2006/main" xmlns:wp="http://schemas.openxmlformats.org/drawingml/2006/wordprocessingDrawing" xmlns:r="http://schemas.openxmlformats.org/officeDocument/2006/relationships" xmlns:w14="http://schemas.microsoft.com/office/word/2010/wordml">
               <w:rPr>
-                <w:rFonts w:ascii="Arial Narrow" w:hAnsi="Helvetica" w:eastAsia="Helvetica" w:cs="Helvetica"/>
+                <w:rFonts w:ascii="Arial Narrow" w:hAnsi="Arial Narrow" w:eastAsia="Arial Narrow" w:cs="Arial Narrow"/>
                 <w:sz w:val="18"/>
                 <w:szCs w:val="18"/>
                 <w:color w:val="000000"/>
@@ -1298,7 +1298,7 @@
             </w:pPr>
             <w:r xmlns:w="http://schemas.openxmlformats.org/wordprocessingml/2006/main" xmlns:wp="http://schemas.openxmlformats.org/drawingml/2006/wordprocessingDrawing" xmlns:r="http://schemas.openxmlformats.org/officeDocument/2006/relationships" xmlns:w14="http://schemas.microsoft.com/office/word/2010/wordml">
               <w:rPr>
-                <w:rFonts w:ascii="Arial Narrow" w:hAnsi="Helvetica" w:eastAsia="Helvetica" w:cs="Helvetica"/>
+                <w:rFonts w:ascii="Arial Narrow" w:hAnsi="Arial Narrow" w:eastAsia="Arial Narrow" w:cs="Arial Narrow"/>
                 <w:sz w:val="18"/>
                 <w:szCs w:val="18"/>
                 <w:color w:val="000000"/>
@@ -1333,7 +1333,7 @@
             </w:pPr>
             <w:r xmlns:w="http://schemas.openxmlformats.org/wordprocessingml/2006/main" xmlns:wp="http://schemas.openxmlformats.org/drawingml/2006/wordprocessingDrawing" xmlns:r="http://schemas.openxmlformats.org/officeDocument/2006/relationships" xmlns:w14="http://schemas.microsoft.com/office/word/2010/wordml">
               <w:rPr>
-                <w:rFonts w:ascii="Arial Narrow" w:hAnsi="Helvetica" w:eastAsia="Helvetica" w:cs="Helvetica"/>
+                <w:rFonts w:ascii="Arial Narrow" w:hAnsi="Arial Narrow" w:eastAsia="Arial Narrow" w:cs="Arial Narrow"/>
                 <w:sz w:val="18"/>
                 <w:szCs w:val="18"/>
                 <w:color w:val="000000"/>
@@ -1362,7 +1362,7 @@
             </w:pPr>
             <w:r xmlns:w="http://schemas.openxmlformats.org/wordprocessingml/2006/main" xmlns:wp="http://schemas.openxmlformats.org/drawingml/2006/wordprocessingDrawing" xmlns:r="http://schemas.openxmlformats.org/officeDocument/2006/relationships" xmlns:w14="http://schemas.microsoft.com/office/word/2010/wordml">
               <w:rPr>
-                <w:rFonts w:ascii="Arial Narrow" w:hAnsi="Helvetica" w:eastAsia="Helvetica" w:cs="Helvetica"/>
+                <w:rFonts w:ascii="Arial Narrow" w:hAnsi="Arial Narrow" w:eastAsia="Arial Narrow" w:cs="Arial Narrow"/>
                 <w:sz w:val="18"/>
                 <w:szCs w:val="18"/>
                 <w:color w:val="000000"/>
@@ -1397,7 +1397,7 @@
             </w:pPr>
             <w:r xmlns:w="http://schemas.openxmlformats.org/wordprocessingml/2006/main" xmlns:wp="http://schemas.openxmlformats.org/drawingml/2006/wordprocessingDrawing" xmlns:r="http://schemas.openxmlformats.org/officeDocument/2006/relationships" xmlns:w14="http://schemas.microsoft.com/office/word/2010/wordml">
               <w:rPr>
-                <w:rFonts w:ascii="Arial Narrow" w:hAnsi="Helvetica" w:eastAsia="Helvetica" w:cs="Helvetica"/>
+                <w:rFonts w:ascii="Arial Narrow" w:hAnsi="Arial Narrow" w:eastAsia="Arial Narrow" w:cs="Arial Narrow"/>
                 <w:sz w:val="18"/>
                 <w:szCs w:val="18"/>
                 <w:color w:val="000000"/>
@@ -1426,7 +1426,7 @@
             </w:pPr>
             <w:r xmlns:w="http://schemas.openxmlformats.org/wordprocessingml/2006/main" xmlns:wp="http://schemas.openxmlformats.org/drawingml/2006/wordprocessingDrawing" xmlns:r="http://schemas.openxmlformats.org/officeDocument/2006/relationships" xmlns:w14="http://schemas.microsoft.com/office/word/2010/wordml">
               <w:rPr>
-                <w:rFonts w:ascii="Arial Narrow" w:hAnsi="Helvetica" w:eastAsia="Helvetica" w:cs="Helvetica"/>
+                <w:rFonts w:ascii="Arial Narrow" w:hAnsi="Arial Narrow" w:eastAsia="Arial Narrow" w:cs="Arial Narrow"/>
                 <w:sz w:val="18"/>
                 <w:szCs w:val="18"/>
                 <w:color w:val="000000"/>
@@ -1461,7 +1461,7 @@
             </w:pPr>
             <w:r xmlns:w="http://schemas.openxmlformats.org/wordprocessingml/2006/main" xmlns:wp="http://schemas.openxmlformats.org/drawingml/2006/wordprocessingDrawing" xmlns:r="http://schemas.openxmlformats.org/officeDocument/2006/relationships" xmlns:w14="http://schemas.microsoft.com/office/word/2010/wordml">
               <w:rPr>
-                <w:rFonts w:ascii="Arial Narrow" w:hAnsi="Helvetica" w:eastAsia="Helvetica" w:cs="Helvetica"/>
+                <w:rFonts w:ascii="Arial Narrow" w:hAnsi="Arial Narrow" w:eastAsia="Arial Narrow" w:cs="Arial Narrow"/>
                 <w:sz w:val="18"/>
                 <w:szCs w:val="18"/>
                 <w:color w:val="000000"/>
@@ -1490,7 +1490,7 @@
             </w:pPr>
             <w:r xmlns:w="http://schemas.openxmlformats.org/wordprocessingml/2006/main" xmlns:wp="http://schemas.openxmlformats.org/drawingml/2006/wordprocessingDrawing" xmlns:r="http://schemas.openxmlformats.org/officeDocument/2006/relationships" xmlns:w14="http://schemas.microsoft.com/office/word/2010/wordml">
               <w:rPr>
-                <w:rFonts w:ascii="Arial Narrow" w:hAnsi="Helvetica" w:eastAsia="Helvetica" w:cs="Helvetica"/>
+                <w:rFonts w:ascii="Arial Narrow" w:hAnsi="Arial Narrow" w:eastAsia="Arial Narrow" w:cs="Arial Narrow"/>
                 <w:sz w:val="18"/>
                 <w:szCs w:val="18"/>
                 <w:color w:val="000000"/>
@@ -1525,7 +1525,7 @@
             </w:pPr>
             <w:r xmlns:w="http://schemas.openxmlformats.org/wordprocessingml/2006/main" xmlns:wp="http://schemas.openxmlformats.org/drawingml/2006/wordprocessingDrawing" xmlns:r="http://schemas.openxmlformats.org/officeDocument/2006/relationships" xmlns:w14="http://schemas.microsoft.com/office/word/2010/wordml">
               <w:rPr>
-                <w:rFonts w:ascii="Arial Narrow" w:hAnsi="Helvetica" w:eastAsia="Helvetica" w:cs="Helvetica"/>
+                <w:rFonts w:ascii="Arial Narrow" w:hAnsi="Arial Narrow" w:eastAsia="Arial Narrow" w:cs="Arial Narrow"/>
                 <w:sz w:val="18"/>
                 <w:szCs w:val="18"/>
                 <w:color w:val="000000"/>
@@ -1554,7 +1554,7 @@
             </w:pPr>
             <w:r xmlns:w="http://schemas.openxmlformats.org/wordprocessingml/2006/main" xmlns:wp="http://schemas.openxmlformats.org/drawingml/2006/wordprocessingDrawing" xmlns:r="http://schemas.openxmlformats.org/officeDocument/2006/relationships" xmlns:w14="http://schemas.microsoft.com/office/word/2010/wordml">
               <w:rPr>
-                <w:rFonts w:ascii="Arial Narrow" w:hAnsi="Helvetica" w:eastAsia="Helvetica" w:cs="Helvetica"/>
+                <w:rFonts w:ascii="Arial Narrow" w:hAnsi="Arial Narrow" w:eastAsia="Arial Narrow" w:cs="Arial Narrow"/>
                 <w:sz w:val="18"/>
                 <w:szCs w:val="18"/>
                 <w:color w:val="000000"/>
@@ -1589,7 +1589,7 @@
             </w:pPr>
             <w:r xmlns:w="http://schemas.openxmlformats.org/wordprocessingml/2006/main" xmlns:wp="http://schemas.openxmlformats.org/drawingml/2006/wordprocessingDrawing" xmlns:r="http://schemas.openxmlformats.org/officeDocument/2006/relationships" xmlns:w14="http://schemas.microsoft.com/office/word/2010/wordml">
               <w:rPr>
-                <w:rFonts w:ascii="Arial Narrow" w:hAnsi="Helvetica" w:eastAsia="Helvetica" w:cs="Helvetica"/>
+                <w:rFonts w:ascii="Arial Narrow" w:hAnsi="Arial Narrow" w:eastAsia="Arial Narrow" w:cs="Arial Narrow"/>
                 <w:sz w:val="18"/>
                 <w:szCs w:val="18"/>
                 <w:color w:val="000000"/>
@@ -1618,7 +1618,7 @@
             </w:pPr>
             <w:r xmlns:w="http://schemas.openxmlformats.org/wordprocessingml/2006/main" xmlns:wp="http://schemas.openxmlformats.org/drawingml/2006/wordprocessingDrawing" xmlns:r="http://schemas.openxmlformats.org/officeDocument/2006/relationships" xmlns:w14="http://schemas.microsoft.com/office/word/2010/wordml">
               <w:rPr>
-                <w:rFonts w:ascii="Arial Narrow" w:hAnsi="Helvetica" w:eastAsia="Helvetica" w:cs="Helvetica"/>
+                <w:rFonts w:ascii="Arial Narrow" w:hAnsi="Arial Narrow" w:eastAsia="Arial Narrow" w:cs="Arial Narrow"/>
                 <w:sz w:val="18"/>
                 <w:szCs w:val="18"/>
                 <w:color w:val="000000"/>
@@ -1653,7 +1653,7 @@
             </w:pPr>
             <w:r xmlns:w="http://schemas.openxmlformats.org/wordprocessingml/2006/main" xmlns:wp="http://schemas.openxmlformats.org/drawingml/2006/wordprocessingDrawing" xmlns:r="http://schemas.openxmlformats.org/officeDocument/2006/relationships" xmlns:w14="http://schemas.microsoft.com/office/word/2010/wordml">
               <w:rPr>
-                <w:rFonts w:ascii="Arial Narrow" w:hAnsi="Helvetica" w:eastAsia="Helvetica" w:cs="Helvetica"/>
+                <w:rFonts w:ascii="Arial Narrow" w:hAnsi="Arial Narrow" w:eastAsia="Arial Narrow" w:cs="Arial Narrow"/>
                 <w:sz w:val="18"/>
                 <w:szCs w:val="18"/>
                 <w:color w:val="000000"/>
@@ -1682,7 +1682,7 @@
             </w:pPr>
             <w:r xmlns:w="http://schemas.openxmlformats.org/wordprocessingml/2006/main" xmlns:wp="http://schemas.openxmlformats.org/drawingml/2006/wordprocessingDrawing" xmlns:r="http://schemas.openxmlformats.org/officeDocument/2006/relationships" xmlns:w14="http://schemas.microsoft.com/office/word/2010/wordml">
               <w:rPr>
-                <w:rFonts w:ascii="Arial Narrow" w:hAnsi="Helvetica" w:eastAsia="Helvetica" w:cs="Helvetica"/>
+                <w:rFonts w:ascii="Arial Narrow" w:hAnsi="Arial Narrow" w:eastAsia="Arial Narrow" w:cs="Arial Narrow"/>
                 <w:sz w:val="18"/>
                 <w:szCs w:val="18"/>
                 <w:color w:val="000000"/>
@@ -1717,7 +1717,7 @@
             </w:pPr>
             <w:r xmlns:w="http://schemas.openxmlformats.org/wordprocessingml/2006/main" xmlns:wp="http://schemas.openxmlformats.org/drawingml/2006/wordprocessingDrawing" xmlns:r="http://schemas.openxmlformats.org/officeDocument/2006/relationships" xmlns:w14="http://schemas.microsoft.com/office/word/2010/wordml">
               <w:rPr>
-                <w:rFonts w:ascii="Arial Narrow" w:hAnsi="Helvetica" w:eastAsia="Helvetica" w:cs="Helvetica"/>
+                <w:rFonts w:ascii="Arial Narrow" w:hAnsi="Arial Narrow" w:eastAsia="Arial Narrow" w:cs="Arial Narrow"/>
                 <w:sz w:val="18"/>
                 <w:szCs w:val="18"/>
                 <w:color w:val="000000"/>
@@ -1746,7 +1746,7 @@
             </w:pPr>
             <w:r xmlns:w="http://schemas.openxmlformats.org/wordprocessingml/2006/main" xmlns:wp="http://schemas.openxmlformats.org/drawingml/2006/wordprocessingDrawing" xmlns:r="http://schemas.openxmlformats.org/officeDocument/2006/relationships" xmlns:w14="http://schemas.microsoft.com/office/word/2010/wordml">
               <w:rPr>
-                <w:rFonts w:ascii="Arial Narrow" w:hAnsi="Helvetica" w:eastAsia="Helvetica" w:cs="Helvetica"/>
+                <w:rFonts w:ascii="Arial Narrow" w:hAnsi="Arial Narrow" w:eastAsia="Arial Narrow" w:cs="Arial Narrow"/>
                 <w:sz w:val="18"/>
                 <w:szCs w:val="18"/>
                 <w:color w:val="000000"/>
@@ -1781,7 +1781,7 @@
             </w:pPr>
             <w:r xmlns:w="http://schemas.openxmlformats.org/wordprocessingml/2006/main" xmlns:wp="http://schemas.openxmlformats.org/drawingml/2006/wordprocessingDrawing" xmlns:r="http://schemas.openxmlformats.org/officeDocument/2006/relationships" xmlns:w14="http://schemas.microsoft.com/office/word/2010/wordml">
               <w:rPr>
-                <w:rFonts w:ascii="Arial Narrow" w:hAnsi="Helvetica" w:eastAsia="Helvetica" w:cs="Helvetica"/>
+                <w:rFonts w:ascii="Arial Narrow" w:hAnsi="Arial Narrow" w:eastAsia="Arial Narrow" w:cs="Arial Narrow"/>
                 <w:sz w:val="18"/>
                 <w:szCs w:val="18"/>
                 <w:color w:val="000000"/>
@@ -1810,7 +1810,7 @@
             </w:pPr>
             <w:r xmlns:w="http://schemas.openxmlformats.org/wordprocessingml/2006/main" xmlns:wp="http://schemas.openxmlformats.org/drawingml/2006/wordprocessingDrawing" xmlns:r="http://schemas.openxmlformats.org/officeDocument/2006/relationships" xmlns:w14="http://schemas.microsoft.com/office/word/2010/wordml">
               <w:rPr>
-                <w:rFonts w:ascii="Arial Narrow" w:hAnsi="Helvetica" w:eastAsia="Helvetica" w:cs="Helvetica"/>
+                <w:rFonts w:ascii="Arial Narrow" w:hAnsi="Arial Narrow" w:eastAsia="Arial Narrow" w:cs="Arial Narrow"/>
                 <w:sz w:val="18"/>
                 <w:szCs w:val="18"/>
                 <w:color w:val="000000"/>
@@ -1845,7 +1845,7 @@
             </w:pPr>
             <w:r xmlns:w="http://schemas.openxmlformats.org/wordprocessingml/2006/main" xmlns:wp="http://schemas.openxmlformats.org/drawingml/2006/wordprocessingDrawing" xmlns:r="http://schemas.openxmlformats.org/officeDocument/2006/relationships" xmlns:w14="http://schemas.microsoft.com/office/word/2010/wordml">
               <w:rPr>
-                <w:rFonts w:ascii="Arial Narrow" w:hAnsi="Helvetica" w:eastAsia="Helvetica" w:cs="Helvetica"/>
+                <w:rFonts w:ascii="Arial Narrow" w:hAnsi="Arial Narrow" w:eastAsia="Arial Narrow" w:cs="Arial Narrow"/>
                 <w:sz w:val="18"/>
                 <w:szCs w:val="18"/>
                 <w:color w:val="000000"/>
@@ -1874,7 +1874,7 @@
             </w:pPr>
             <w:r xmlns:w="http://schemas.openxmlformats.org/wordprocessingml/2006/main" xmlns:wp="http://schemas.openxmlformats.org/drawingml/2006/wordprocessingDrawing" xmlns:r="http://schemas.openxmlformats.org/officeDocument/2006/relationships" xmlns:w14="http://schemas.microsoft.com/office/word/2010/wordml">
               <w:rPr>
-                <w:rFonts w:ascii="Arial Narrow" w:hAnsi="Helvetica" w:eastAsia="Helvetica" w:cs="Helvetica"/>
+                <w:rFonts w:ascii="Arial Narrow" w:hAnsi="Arial Narrow" w:eastAsia="Arial Narrow" w:cs="Arial Narrow"/>
                 <w:sz w:val="18"/>
                 <w:szCs w:val="18"/>
                 <w:color w:val="000000"/>
@@ -1909,7 +1909,7 @@
             </w:pPr>
             <w:r xmlns:w="http://schemas.openxmlformats.org/wordprocessingml/2006/main" xmlns:wp="http://schemas.openxmlformats.org/drawingml/2006/wordprocessingDrawing" xmlns:r="http://schemas.openxmlformats.org/officeDocument/2006/relationships" xmlns:w14="http://schemas.microsoft.com/office/word/2010/wordml">
               <w:rPr>
-                <w:rFonts w:ascii="Arial Narrow" w:hAnsi="Helvetica" w:eastAsia="Helvetica" w:cs="Helvetica"/>
+                <w:rFonts w:ascii="Arial Narrow" w:hAnsi="Arial Narrow" w:eastAsia="Arial Narrow" w:cs="Arial Narrow"/>
                 <w:sz w:val="18"/>
                 <w:szCs w:val="18"/>
                 <w:color w:val="000000"/>
@@ -1938,7 +1938,7 @@
             </w:pPr>
             <w:r xmlns:w="http://schemas.openxmlformats.org/wordprocessingml/2006/main" xmlns:wp="http://schemas.openxmlformats.org/drawingml/2006/wordprocessingDrawing" xmlns:r="http://schemas.openxmlformats.org/officeDocument/2006/relationships" xmlns:w14="http://schemas.microsoft.com/office/word/2010/wordml">
               <w:rPr>
-                <w:rFonts w:ascii="Arial Narrow" w:hAnsi="Helvetica" w:eastAsia="Helvetica" w:cs="Helvetica"/>
+                <w:rFonts w:ascii="Arial Narrow" w:hAnsi="Arial Narrow" w:eastAsia="Arial Narrow" w:cs="Arial Narrow"/>
                 <w:sz w:val="18"/>
                 <w:szCs w:val="18"/>
                 <w:color w:val="000000"/>
@@ -1973,7 +1973,7 @@
             </w:pPr>
             <w:r xmlns:w="http://schemas.openxmlformats.org/wordprocessingml/2006/main" xmlns:wp="http://schemas.openxmlformats.org/drawingml/2006/wordprocessingDrawing" xmlns:r="http://schemas.openxmlformats.org/officeDocument/2006/relationships" xmlns:w14="http://schemas.microsoft.com/office/word/2010/wordml">
               <w:rPr>
-                <w:rFonts w:ascii="Arial Narrow" w:hAnsi="Helvetica" w:eastAsia="Helvetica" w:cs="Helvetica"/>
+                <w:rFonts w:ascii="Arial Narrow" w:hAnsi="Arial Narrow" w:eastAsia="Arial Narrow" w:cs="Arial Narrow"/>
                 <w:sz w:val="18"/>
                 <w:szCs w:val="18"/>
                 <w:color w:val="000000"/>
@@ -2002,7 +2002,7 @@
             </w:pPr>
             <w:r xmlns:w="http://schemas.openxmlformats.org/wordprocessingml/2006/main" xmlns:wp="http://schemas.openxmlformats.org/drawingml/2006/wordprocessingDrawing" xmlns:r="http://schemas.openxmlformats.org/officeDocument/2006/relationships" xmlns:w14="http://schemas.microsoft.com/office/word/2010/wordml">
               <w:rPr>
-                <w:rFonts w:ascii="Arial Narrow" w:hAnsi="Helvetica" w:eastAsia="Helvetica" w:cs="Helvetica"/>
+                <w:rFonts w:ascii="Arial Narrow" w:hAnsi="Arial Narrow" w:eastAsia="Arial Narrow" w:cs="Arial Narrow"/>
                 <w:sz w:val="18"/>
                 <w:szCs w:val="18"/>
                 <w:color w:val="000000"/>
@@ -2037,7 +2037,7 @@
             </w:pPr>
             <w:r xmlns:w="http://schemas.openxmlformats.org/wordprocessingml/2006/main" xmlns:wp="http://schemas.openxmlformats.org/drawingml/2006/wordprocessingDrawing" xmlns:r="http://schemas.openxmlformats.org/officeDocument/2006/relationships" xmlns:w14="http://schemas.microsoft.com/office/word/2010/wordml">
               <w:rPr>
-                <w:rFonts w:ascii="Arial Narrow" w:hAnsi="Helvetica" w:eastAsia="Helvetica" w:cs="Helvetica"/>
+                <w:rFonts w:ascii="Arial Narrow" w:hAnsi="Arial Narrow" w:eastAsia="Arial Narrow" w:cs="Arial Narrow"/>
                 <w:sz w:val="18"/>
                 <w:szCs w:val="18"/>
                 <w:color w:val="000000"/>
@@ -2066,7 +2066,7 @@
             </w:pPr>
             <w:r xmlns:w="http://schemas.openxmlformats.org/wordprocessingml/2006/main" xmlns:wp="http://schemas.openxmlformats.org/drawingml/2006/wordprocessingDrawing" xmlns:r="http://schemas.openxmlformats.org/officeDocument/2006/relationships" xmlns:w14="http://schemas.microsoft.com/office/word/2010/wordml">
               <w:rPr>
-                <w:rFonts w:ascii="Arial Narrow" w:hAnsi="Helvetica" w:eastAsia="Helvetica" w:cs="Helvetica"/>
+                <w:rFonts w:ascii="Arial Narrow" w:hAnsi="Arial Narrow" w:eastAsia="Arial Narrow" w:cs="Arial Narrow"/>
                 <w:sz w:val="18"/>
                 <w:szCs w:val="18"/>
                 <w:color w:val="000000"/>
@@ -2101,7 +2101,7 @@
             </w:pPr>
             <w:r xmlns:w="http://schemas.openxmlformats.org/wordprocessingml/2006/main" xmlns:wp="http://schemas.openxmlformats.org/drawingml/2006/wordprocessingDrawing" xmlns:r="http://schemas.openxmlformats.org/officeDocument/2006/relationships" xmlns:w14="http://schemas.microsoft.com/office/word/2010/wordml">
               <w:rPr>
-                <w:rFonts w:ascii="Arial Narrow" w:hAnsi="Helvetica" w:eastAsia="Helvetica" w:cs="Helvetica"/>
+                <w:rFonts w:ascii="Arial Narrow" w:hAnsi="Arial Narrow" w:eastAsia="Arial Narrow" w:cs="Arial Narrow"/>
                 <w:sz w:val="18"/>
                 <w:szCs w:val="18"/>
                 <w:color w:val="000000"/>
@@ -2130,7 +2130,7 @@
             </w:pPr>
             <w:r xmlns:w="http://schemas.openxmlformats.org/wordprocessingml/2006/main" xmlns:wp="http://schemas.openxmlformats.org/drawingml/2006/wordprocessingDrawing" xmlns:r="http://schemas.openxmlformats.org/officeDocument/2006/relationships" xmlns:w14="http://schemas.microsoft.com/office/word/2010/wordml">
               <w:rPr>
-                <w:rFonts w:ascii="Arial Narrow" w:hAnsi="Helvetica" w:eastAsia="Helvetica" w:cs="Helvetica"/>
+                <w:rFonts w:ascii="Arial Narrow" w:hAnsi="Arial Narrow" w:eastAsia="Arial Narrow" w:cs="Arial Narrow"/>
                 <w:sz w:val="18"/>
                 <w:szCs w:val="18"/>
                 <w:color w:val="000000"/>
@@ -2165,7 +2165,7 @@
             </w:pPr>
             <w:r xmlns:w="http://schemas.openxmlformats.org/wordprocessingml/2006/main" xmlns:wp="http://schemas.openxmlformats.org/drawingml/2006/wordprocessingDrawing" xmlns:r="http://schemas.openxmlformats.org/officeDocument/2006/relationships" xmlns:w14="http://schemas.microsoft.com/office/word/2010/wordml">
               <w:rPr>
-                <w:rFonts w:ascii="Arial Narrow" w:hAnsi="Helvetica" w:eastAsia="Helvetica" w:cs="Helvetica"/>
+                <w:rFonts w:ascii="Arial Narrow" w:hAnsi="Arial Narrow" w:eastAsia="Arial Narrow" w:cs="Arial Narrow"/>
                 <w:sz w:val="18"/>
                 <w:szCs w:val="18"/>
                 <w:color w:val="000000"/>
@@ -2194,7 +2194,7 @@
             </w:pPr>
             <w:r xmlns:w="http://schemas.openxmlformats.org/wordprocessingml/2006/main" xmlns:wp="http://schemas.openxmlformats.org/drawingml/2006/wordprocessingDrawing" xmlns:r="http://schemas.openxmlformats.org/officeDocument/2006/relationships" xmlns:w14="http://schemas.microsoft.com/office/word/2010/wordml">
               <w:rPr>
-                <w:rFonts w:ascii="Arial Narrow" w:hAnsi="Helvetica" w:eastAsia="Helvetica" w:cs="Helvetica"/>
+                <w:rFonts w:ascii="Arial Narrow" w:hAnsi="Arial Narrow" w:eastAsia="Arial Narrow" w:cs="Arial Narrow"/>
                 <w:sz w:val="18"/>
                 <w:szCs w:val="18"/>
                 <w:color w:val="000000"/>
@@ -2229,7 +2229,7 @@
             </w:pPr>
             <w:r xmlns:w="http://schemas.openxmlformats.org/wordprocessingml/2006/main" xmlns:wp="http://schemas.openxmlformats.org/drawingml/2006/wordprocessingDrawing" xmlns:r="http://schemas.openxmlformats.org/officeDocument/2006/relationships" xmlns:w14="http://schemas.microsoft.com/office/word/2010/wordml">
               <w:rPr>
-                <w:rFonts w:ascii="Arial Narrow" w:hAnsi="Helvetica" w:eastAsia="Helvetica" w:cs="Helvetica"/>
+                <w:rFonts w:ascii="Arial Narrow" w:hAnsi="Arial Narrow" w:eastAsia="Arial Narrow" w:cs="Arial Narrow"/>
                 <w:sz w:val="18"/>
                 <w:szCs w:val="18"/>
                 <w:color w:val="000000"/>
@@ -2258,7 +2258,7 @@
             </w:pPr>
             <w:r xmlns:w="http://schemas.openxmlformats.org/wordprocessingml/2006/main" xmlns:wp="http://schemas.openxmlformats.org/drawingml/2006/wordprocessingDrawing" xmlns:r="http://schemas.openxmlformats.org/officeDocument/2006/relationships" xmlns:w14="http://schemas.microsoft.com/office/word/2010/wordml">
               <w:rPr>
-                <w:rFonts w:ascii="Arial Narrow" w:hAnsi="Helvetica" w:eastAsia="Helvetica" w:cs="Helvetica"/>
+                <w:rFonts w:ascii="Arial Narrow" w:hAnsi="Arial Narrow" w:eastAsia="Arial Narrow" w:cs="Arial Narrow"/>
                 <w:sz w:val="18"/>
                 <w:szCs w:val="18"/>
                 <w:color w:val="000000"/>
@@ -2293,7 +2293,7 @@
             </w:pPr>
             <w:r xmlns:w="http://schemas.openxmlformats.org/wordprocessingml/2006/main" xmlns:wp="http://schemas.openxmlformats.org/drawingml/2006/wordprocessingDrawing" xmlns:r="http://schemas.openxmlformats.org/officeDocument/2006/relationships" xmlns:w14="http://schemas.microsoft.com/office/word/2010/wordml">
               <w:rPr>
-                <w:rFonts w:ascii="Arial Narrow" w:hAnsi="Helvetica" w:eastAsia="Helvetica" w:cs="Helvetica"/>
+                <w:rFonts w:ascii="Arial Narrow" w:hAnsi="Arial Narrow" w:eastAsia="Arial Narrow" w:cs="Arial Narrow"/>
                 <w:sz w:val="18"/>
                 <w:szCs w:val="18"/>
                 <w:color w:val="000000"/>
@@ -2322,7 +2322,7 @@
             </w:pPr>
             <w:r xmlns:w="http://schemas.openxmlformats.org/wordprocessingml/2006/main" xmlns:wp="http://schemas.openxmlformats.org/drawingml/2006/wordprocessingDrawing" xmlns:r="http://schemas.openxmlformats.org/officeDocument/2006/relationships" xmlns:w14="http://schemas.microsoft.com/office/word/2010/wordml">
               <w:rPr>
-                <w:rFonts w:ascii="Arial Narrow" w:hAnsi="Helvetica" w:eastAsia="Helvetica" w:cs="Helvetica"/>
+                <w:rFonts w:ascii="Arial Narrow" w:hAnsi="Arial Narrow" w:eastAsia="Arial Narrow" w:cs="Arial Narrow"/>
                 <w:sz w:val="18"/>
                 <w:szCs w:val="18"/>
                 <w:color w:val="000000"/>
@@ -2357,7 +2357,7 @@
             </w:pPr>
             <w:r xmlns:w="http://schemas.openxmlformats.org/wordprocessingml/2006/main" xmlns:wp="http://schemas.openxmlformats.org/drawingml/2006/wordprocessingDrawing" xmlns:r="http://schemas.openxmlformats.org/officeDocument/2006/relationships" xmlns:w14="http://schemas.microsoft.com/office/word/2010/wordml">
               <w:rPr>
-                <w:rFonts w:ascii="Arial Narrow" w:hAnsi="Helvetica" w:eastAsia="Helvetica" w:cs="Helvetica"/>
+                <w:rFonts w:ascii="Arial Narrow" w:hAnsi="Arial Narrow" w:eastAsia="Arial Narrow" w:cs="Arial Narrow"/>
                 <w:sz w:val="18"/>
                 <w:szCs w:val="18"/>
                 <w:color w:val="000000"/>
@@ -2386,7 +2386,7 @@
             </w:pPr>
             <w:r xmlns:w="http://schemas.openxmlformats.org/wordprocessingml/2006/main" xmlns:wp="http://schemas.openxmlformats.org/drawingml/2006/wordprocessingDrawing" xmlns:r="http://schemas.openxmlformats.org/officeDocument/2006/relationships" xmlns:w14="http://schemas.microsoft.com/office/word/2010/wordml">
               <w:rPr>
-                <w:rFonts w:ascii="Arial Narrow" w:hAnsi="Helvetica" w:eastAsia="Helvetica" w:cs="Helvetica"/>
+                <w:rFonts w:ascii="Arial Narrow" w:hAnsi="Arial Narrow" w:eastAsia="Arial Narrow" w:cs="Arial Narrow"/>
                 <w:sz w:val="18"/>
                 <w:szCs w:val="18"/>
                 <w:color w:val="000000"/>
@@ -2421,7 +2421,7 @@
             </w:pPr>
             <w:r xmlns:w="http://schemas.openxmlformats.org/wordprocessingml/2006/main" xmlns:wp="http://schemas.openxmlformats.org/drawingml/2006/wordprocessingDrawing" xmlns:r="http://schemas.openxmlformats.org/officeDocument/2006/relationships" xmlns:w14="http://schemas.microsoft.com/office/word/2010/wordml">
               <w:rPr>
-                <w:rFonts w:ascii="Arial Narrow" w:hAnsi="Helvetica" w:eastAsia="Helvetica" w:cs="Helvetica"/>
+                <w:rFonts w:ascii="Arial Narrow" w:hAnsi="Arial Narrow" w:eastAsia="Arial Narrow" w:cs="Arial Narrow"/>
                 <w:sz w:val="18"/>
                 <w:szCs w:val="18"/>
                 <w:color w:val="000000"/>
@@ -2450,7 +2450,7 @@
             </w:pPr>
             <w:r xmlns:w="http://schemas.openxmlformats.org/wordprocessingml/2006/main" xmlns:wp="http://schemas.openxmlformats.org/drawingml/2006/wordprocessingDrawing" xmlns:r="http://schemas.openxmlformats.org/officeDocument/2006/relationships" xmlns:w14="http://schemas.microsoft.com/office/word/2010/wordml">
               <w:rPr>
-                <w:rFonts w:ascii="Arial Narrow" w:hAnsi="Helvetica" w:eastAsia="Helvetica" w:cs="Helvetica"/>
+                <w:rFonts w:ascii="Arial Narrow" w:hAnsi="Arial Narrow" w:eastAsia="Arial Narrow" w:cs="Arial Narrow"/>
                 <w:sz w:val="18"/>
                 <w:szCs w:val="18"/>
                 <w:color w:val="000000"/>
@@ -2485,7 +2485,7 @@
             </w:pPr>
             <w:r xmlns:w="http://schemas.openxmlformats.org/wordprocessingml/2006/main" xmlns:wp="http://schemas.openxmlformats.org/drawingml/2006/wordprocessingDrawing" xmlns:r="http://schemas.openxmlformats.org/officeDocument/2006/relationships" xmlns:w14="http://schemas.microsoft.com/office/word/2010/wordml">
               <w:rPr>
-                <w:rFonts w:ascii="Arial Narrow" w:hAnsi="Helvetica" w:eastAsia="Helvetica" w:cs="Helvetica"/>
+                <w:rFonts w:ascii="Arial Narrow" w:hAnsi="Arial Narrow" w:eastAsia="Arial Narrow" w:cs="Arial Narrow"/>
                 <w:sz w:val="18"/>
                 <w:szCs w:val="18"/>
                 <w:color w:val="000000"/>
@@ -2514,7 +2514,7 @@
             </w:pPr>
             <w:r xmlns:w="http://schemas.openxmlformats.org/wordprocessingml/2006/main" xmlns:wp="http://schemas.openxmlformats.org/drawingml/2006/wordprocessingDrawing" xmlns:r="http://schemas.openxmlformats.org/officeDocument/2006/relationships" xmlns:w14="http://schemas.microsoft.com/office/word/2010/wordml">
               <w:rPr>
-                <w:rFonts w:ascii="Arial Narrow" w:hAnsi="Helvetica" w:eastAsia="Helvetica" w:cs="Helvetica"/>
+                <w:rFonts w:ascii="Arial Narrow" w:hAnsi="Arial Narrow" w:eastAsia="Arial Narrow" w:cs="Arial Narrow"/>
                 <w:sz w:val="18"/>
                 <w:szCs w:val="18"/>
                 <w:color w:val="000000"/>
@@ -2549,7 +2549,7 @@
             </w:pPr>
             <w:r xmlns:w="http://schemas.openxmlformats.org/wordprocessingml/2006/main" xmlns:wp="http://schemas.openxmlformats.org/drawingml/2006/wordprocessingDrawing" xmlns:r="http://schemas.openxmlformats.org/officeDocument/2006/relationships" xmlns:w14="http://schemas.microsoft.com/office/word/2010/wordml">
               <w:rPr>
-                <w:rFonts w:ascii="Arial Narrow" w:hAnsi="Helvetica" w:eastAsia="Helvetica" w:cs="Helvetica"/>
+                <w:rFonts w:ascii="Arial Narrow" w:hAnsi="Arial Narrow" w:eastAsia="Arial Narrow" w:cs="Arial Narrow"/>
                 <w:sz w:val="18"/>
                 <w:szCs w:val="18"/>
                 <w:color w:val="000000"/>
@@ -2578,7 +2578,7 @@
             </w:pPr>
             <w:r xmlns:w="http://schemas.openxmlformats.org/wordprocessingml/2006/main" xmlns:wp="http://schemas.openxmlformats.org/drawingml/2006/wordprocessingDrawing" xmlns:r="http://schemas.openxmlformats.org/officeDocument/2006/relationships" xmlns:w14="http://schemas.microsoft.com/office/word/2010/wordml">
               <w:rPr>
-                <w:rFonts w:ascii="Arial Narrow" w:hAnsi="Helvetica" w:eastAsia="Helvetica" w:cs="Helvetica"/>
+                <w:rFonts w:ascii="Arial Narrow" w:hAnsi="Arial Narrow" w:eastAsia="Arial Narrow" w:cs="Arial Narrow"/>
                 <w:sz w:val="18"/>
                 <w:szCs w:val="18"/>
                 <w:color w:val="000000"/>
@@ -2613,7 +2613,7 @@
             </w:pPr>
             <w:r xmlns:w="http://schemas.openxmlformats.org/wordprocessingml/2006/main" xmlns:wp="http://schemas.openxmlformats.org/drawingml/2006/wordprocessingDrawing" xmlns:r="http://schemas.openxmlformats.org/officeDocument/2006/relationships" xmlns:w14="http://schemas.microsoft.com/office/word/2010/wordml">
               <w:rPr>
-                <w:rFonts w:ascii="Arial Narrow" w:hAnsi="Helvetica" w:eastAsia="Helvetica" w:cs="Helvetica"/>
+                <w:rFonts w:ascii="Arial Narrow" w:hAnsi="Arial Narrow" w:eastAsia="Arial Narrow" w:cs="Arial Narrow"/>
                 <w:sz w:val="18"/>
                 <w:szCs w:val="18"/>
                 <w:color w:val="000000"/>
@@ -2642,7 +2642,7 @@
             </w:pPr>
             <w:r xmlns:w="http://schemas.openxmlformats.org/wordprocessingml/2006/main" xmlns:wp="http://schemas.openxmlformats.org/drawingml/2006/wordprocessingDrawing" xmlns:r="http://schemas.openxmlformats.org/officeDocument/2006/relationships" xmlns:w14="http://schemas.microsoft.com/office/word/2010/wordml">
               <w:rPr>
-                <w:rFonts w:ascii="Arial Narrow" w:hAnsi="Helvetica" w:eastAsia="Helvetica" w:cs="Helvetica"/>
+                <w:rFonts w:ascii="Arial Narrow" w:hAnsi="Arial Narrow" w:eastAsia="Arial Narrow" w:cs="Arial Narrow"/>
                 <w:sz w:val="18"/>
                 <w:szCs w:val="18"/>
                 <w:color w:val="000000"/>
@@ -2677,7 +2677,7 @@
             </w:pPr>
             <w:r xmlns:w="http://schemas.openxmlformats.org/wordprocessingml/2006/main" xmlns:wp="http://schemas.openxmlformats.org/drawingml/2006/wordprocessingDrawing" xmlns:r="http://schemas.openxmlformats.org/officeDocument/2006/relationships" xmlns:w14="http://schemas.microsoft.com/office/word/2010/wordml">
               <w:rPr>
-                <w:rFonts w:ascii="Arial Narrow" w:hAnsi="Helvetica" w:eastAsia="Helvetica" w:cs="Helvetica"/>
+                <w:rFonts w:ascii="Arial Narrow" w:hAnsi="Arial Narrow" w:eastAsia="Arial Narrow" w:cs="Arial Narrow"/>
                 <w:sz w:val="18"/>
                 <w:szCs w:val="18"/>
                 <w:color w:val="000000"/>
@@ -2706,7 +2706,7 @@
             </w:pPr>
             <w:r xmlns:w="http://schemas.openxmlformats.org/wordprocessingml/2006/main" xmlns:wp="http://schemas.openxmlformats.org/drawingml/2006/wordprocessingDrawing" xmlns:r="http://schemas.openxmlformats.org/officeDocument/2006/relationships" xmlns:w14="http://schemas.microsoft.com/office/word/2010/wordml">
               <w:rPr>
-                <w:rFonts w:ascii="Arial Narrow" w:hAnsi="Helvetica" w:eastAsia="Helvetica" w:cs="Helvetica"/>
+                <w:rFonts w:ascii="Arial Narrow" w:hAnsi="Arial Narrow" w:eastAsia="Arial Narrow" w:cs="Arial Narrow"/>
                 <w:sz w:val="18"/>
                 <w:szCs w:val="18"/>
                 <w:color w:val="000000"/>
@@ -2741,7 +2741,7 @@
             </w:pPr>
             <w:r xmlns:w="http://schemas.openxmlformats.org/wordprocessingml/2006/main" xmlns:wp="http://schemas.openxmlformats.org/drawingml/2006/wordprocessingDrawing" xmlns:r="http://schemas.openxmlformats.org/officeDocument/2006/relationships" xmlns:w14="http://schemas.microsoft.com/office/word/2010/wordml">
               <w:rPr>
-                <w:rFonts w:ascii="Arial Narrow" w:hAnsi="Helvetica" w:eastAsia="Helvetica" w:cs="Helvetica"/>
+                <w:rFonts w:ascii="Arial Narrow" w:hAnsi="Arial Narrow" w:eastAsia="Arial Narrow" w:cs="Arial Narrow"/>
                 <w:sz w:val="18"/>
                 <w:szCs w:val="18"/>
                 <w:color w:val="000000"/>
@@ -2770,7 +2770,7 @@
             </w:pPr>
             <w:r xmlns:w="http://schemas.openxmlformats.org/wordprocessingml/2006/main" xmlns:wp="http://schemas.openxmlformats.org/drawingml/2006/wordprocessingDrawing" xmlns:r="http://schemas.openxmlformats.org/officeDocument/2006/relationships" xmlns:w14="http://schemas.microsoft.com/office/word/2010/wordml">
               <w:rPr>
-                <w:rFonts w:ascii="Arial Narrow" w:hAnsi="Helvetica" w:eastAsia="Helvetica" w:cs="Helvetica"/>
+                <w:rFonts w:ascii="Arial Narrow" w:hAnsi="Arial Narrow" w:eastAsia="Arial Narrow" w:cs="Arial Narrow"/>
                 <w:sz w:val="18"/>
                 <w:szCs w:val="18"/>
                 <w:color w:val="000000"/>
@@ -2805,7 +2805,7 @@
             </w:pPr>
             <w:r xmlns:w="http://schemas.openxmlformats.org/wordprocessingml/2006/main" xmlns:wp="http://schemas.openxmlformats.org/drawingml/2006/wordprocessingDrawing" xmlns:r="http://schemas.openxmlformats.org/officeDocument/2006/relationships" xmlns:w14="http://schemas.microsoft.com/office/word/2010/wordml">
               <w:rPr>
-                <w:rFonts w:ascii="Arial Narrow" w:hAnsi="Helvetica" w:eastAsia="Helvetica" w:cs="Helvetica"/>
+                <w:rFonts w:ascii="Arial Narrow" w:hAnsi="Arial Narrow" w:eastAsia="Arial Narrow" w:cs="Arial Narrow"/>
                 <w:sz w:val="18"/>
                 <w:szCs w:val="18"/>
                 <w:color w:val="000000"/>
@@ -2834,7 +2834,7 @@
             </w:pPr>
             <w:r xmlns:w="http://schemas.openxmlformats.org/wordprocessingml/2006/main" xmlns:wp="http://schemas.openxmlformats.org/drawingml/2006/wordprocessingDrawing" xmlns:r="http://schemas.openxmlformats.org/officeDocument/2006/relationships" xmlns:w14="http://schemas.microsoft.com/office/word/2010/wordml">
               <w:rPr>
-                <w:rFonts w:ascii="Arial Narrow" w:hAnsi="Helvetica" w:eastAsia="Helvetica" w:cs="Helvetica"/>
+                <w:rFonts w:ascii="Arial Narrow" w:hAnsi="Arial Narrow" w:eastAsia="Arial Narrow" w:cs="Arial Narrow"/>
                 <w:sz w:val="18"/>
                 <w:szCs w:val="18"/>
                 <w:color w:val="000000"/>
@@ -2869,7 +2869,7 @@
             </w:pPr>
             <w:r xmlns:w="http://schemas.openxmlformats.org/wordprocessingml/2006/main" xmlns:wp="http://schemas.openxmlformats.org/drawingml/2006/wordprocessingDrawing" xmlns:r="http://schemas.openxmlformats.org/officeDocument/2006/relationships" xmlns:w14="http://schemas.microsoft.com/office/word/2010/wordml">
               <w:rPr>
-                <w:rFonts w:ascii="Arial Narrow" w:hAnsi="Helvetica" w:eastAsia="Helvetica" w:cs="Helvetica"/>
+                <w:rFonts w:ascii="Arial Narrow" w:hAnsi="Arial Narrow" w:eastAsia="Arial Narrow" w:cs="Arial Narrow"/>
                 <w:sz w:val="18"/>
                 <w:szCs w:val="18"/>
                 <w:color w:val="000000"/>
@@ -2898,7 +2898,7 @@
             </w:pPr>
             <w:r xmlns:w="http://schemas.openxmlformats.org/wordprocessingml/2006/main" xmlns:wp="http://schemas.openxmlformats.org/drawingml/2006/wordprocessingDrawing" xmlns:r="http://schemas.openxmlformats.org/officeDocument/2006/relationships" xmlns:w14="http://schemas.microsoft.com/office/word/2010/wordml">
               <w:rPr>
-                <w:rFonts w:ascii="Arial Narrow" w:hAnsi="Helvetica" w:eastAsia="Helvetica" w:cs="Helvetica"/>
+                <w:rFonts w:ascii="Arial Narrow" w:hAnsi="Arial Narrow" w:eastAsia="Arial Narrow" w:cs="Arial Narrow"/>
                 <w:sz w:val="18"/>
                 <w:szCs w:val="18"/>
                 <w:color w:val="000000"/>
@@ -2933,7 +2933,7 @@
             </w:pPr>
             <w:r xmlns:w="http://schemas.openxmlformats.org/wordprocessingml/2006/main" xmlns:wp="http://schemas.openxmlformats.org/drawingml/2006/wordprocessingDrawing" xmlns:r="http://schemas.openxmlformats.org/officeDocument/2006/relationships" xmlns:w14="http://schemas.microsoft.com/office/word/2010/wordml">
               <w:rPr>
-                <w:rFonts w:ascii="Arial Narrow" w:hAnsi="Helvetica" w:eastAsia="Helvetica" w:cs="Helvetica"/>
+                <w:rFonts w:ascii="Arial Narrow" w:hAnsi="Arial Narrow" w:eastAsia="Arial Narrow" w:cs="Arial Narrow"/>
                 <w:sz w:val="18"/>
                 <w:szCs w:val="18"/>
                 <w:color w:val="000000"/>
@@ -2962,7 +2962,7 @@
             </w:pPr>
             <w:r xmlns:w="http://schemas.openxmlformats.org/wordprocessingml/2006/main" xmlns:wp="http://schemas.openxmlformats.org/drawingml/2006/wordprocessingDrawing" xmlns:r="http://schemas.openxmlformats.org/officeDocument/2006/relationships" xmlns:w14="http://schemas.microsoft.com/office/word/2010/wordml">
               <w:rPr>
-                <w:rFonts w:ascii="Arial Narrow" w:hAnsi="Helvetica" w:eastAsia="Helvetica" w:cs="Helvetica"/>
+                <w:rFonts w:ascii="Arial Narrow" w:hAnsi="Arial Narrow" w:eastAsia="Arial Narrow" w:cs="Arial Narrow"/>
                 <w:sz w:val="18"/>
                 <w:szCs w:val="18"/>
                 <w:color w:val="000000"/>
@@ -2997,7 +2997,7 @@
             </w:pPr>
             <w:r xmlns:w="http://schemas.openxmlformats.org/wordprocessingml/2006/main" xmlns:wp="http://schemas.openxmlformats.org/drawingml/2006/wordprocessingDrawing" xmlns:r="http://schemas.openxmlformats.org/officeDocument/2006/relationships" xmlns:w14="http://schemas.microsoft.com/office/word/2010/wordml">
               <w:rPr>
-                <w:rFonts w:ascii="Arial Narrow" w:hAnsi="Helvetica" w:eastAsia="Helvetica" w:cs="Helvetica"/>
+                <w:rFonts w:ascii="Arial Narrow" w:hAnsi="Arial Narrow" w:eastAsia="Arial Narrow" w:cs="Arial Narrow"/>
                 <w:sz w:val="18"/>
                 <w:szCs w:val="18"/>
                 <w:color w:val="000000"/>
@@ -3026,7 +3026,7 @@
             </w:pPr>
             <w:r xmlns:w="http://schemas.openxmlformats.org/wordprocessingml/2006/main" xmlns:wp="http://schemas.openxmlformats.org/drawingml/2006/wordprocessingDrawing" xmlns:r="http://schemas.openxmlformats.org/officeDocument/2006/relationships" xmlns:w14="http://schemas.microsoft.com/office/word/2010/wordml">
               <w:rPr>
-                <w:rFonts w:ascii="Arial Narrow" w:hAnsi="Helvetica" w:eastAsia="Helvetica" w:cs="Helvetica"/>
+                <w:rFonts w:ascii="Arial Narrow" w:hAnsi="Arial Narrow" w:eastAsia="Arial Narrow" w:cs="Arial Narrow"/>
                 <w:sz w:val="18"/>
                 <w:szCs w:val="18"/>
                 <w:color w:val="000000"/>
@@ -3061,7 +3061,7 @@
             </w:pPr>
             <w:r xmlns:w="http://schemas.openxmlformats.org/wordprocessingml/2006/main" xmlns:wp="http://schemas.openxmlformats.org/drawingml/2006/wordprocessingDrawing" xmlns:r="http://schemas.openxmlformats.org/officeDocument/2006/relationships" xmlns:w14="http://schemas.microsoft.com/office/word/2010/wordml">
               <w:rPr>
-                <w:rFonts w:ascii="Arial Narrow" w:hAnsi="Helvetica" w:eastAsia="Helvetica" w:cs="Helvetica"/>
+                <w:rFonts w:ascii="Arial Narrow" w:hAnsi="Arial Narrow" w:eastAsia="Arial Narrow" w:cs="Arial Narrow"/>
                 <w:sz w:val="18"/>
                 <w:szCs w:val="18"/>
                 <w:color w:val="000000"/>
@@ -3090,7 +3090,7 @@
             </w:pPr>
             <w:r xmlns:w="http://schemas.openxmlformats.org/wordprocessingml/2006/main" xmlns:wp="http://schemas.openxmlformats.org/drawingml/2006/wordprocessingDrawing" xmlns:r="http://schemas.openxmlformats.org/officeDocument/2006/relationships" xmlns:w14="http://schemas.microsoft.com/office/word/2010/wordml">
               <w:rPr>
-                <w:rFonts w:ascii="Arial Narrow" w:hAnsi="Helvetica" w:eastAsia="Helvetica" w:cs="Helvetica"/>
+                <w:rFonts w:ascii="Arial Narrow" w:hAnsi="Arial Narrow" w:eastAsia="Arial Narrow" w:cs="Arial Narrow"/>
                 <w:sz w:val="18"/>
                 <w:szCs w:val="18"/>
                 <w:color w:val="000000"/>
@@ -3125,7 +3125,7 @@
             </w:pPr>
             <w:r xmlns:w="http://schemas.openxmlformats.org/wordprocessingml/2006/main" xmlns:wp="http://schemas.openxmlformats.org/drawingml/2006/wordprocessingDrawing" xmlns:r="http://schemas.openxmlformats.org/officeDocument/2006/relationships" xmlns:w14="http://schemas.microsoft.com/office/word/2010/wordml">
               <w:rPr>
-                <w:rFonts w:ascii="Arial Narrow" w:hAnsi="Helvetica" w:eastAsia="Helvetica" w:cs="Helvetica"/>
+                <w:rFonts w:ascii="Arial Narrow" w:hAnsi="Arial Narrow" w:eastAsia="Arial Narrow" w:cs="Arial Narrow"/>
                 <w:sz w:val="18"/>
                 <w:szCs w:val="18"/>
                 <w:color w:val="000000"/>
@@ -3154,7 +3154,7 @@
             </w:pPr>
             <w:r xmlns:w="http://schemas.openxmlformats.org/wordprocessingml/2006/main" xmlns:wp="http://schemas.openxmlformats.org/drawingml/2006/wordprocessingDrawing" xmlns:r="http://schemas.openxmlformats.org/officeDocument/2006/relationships" xmlns:w14="http://schemas.microsoft.com/office/word/2010/wordml">
               <w:rPr>
-                <w:rFonts w:ascii="Arial Narrow" w:hAnsi="Helvetica" w:eastAsia="Helvetica" w:cs="Helvetica"/>
+                <w:rFonts w:ascii="Arial Narrow" w:hAnsi="Arial Narrow" w:eastAsia="Arial Narrow" w:cs="Arial Narrow"/>
                 <w:sz w:val="18"/>
                 <w:szCs w:val="18"/>
                 <w:color w:val="000000"/>
@@ -3189,7 +3189,7 @@
             </w:pPr>
             <w:r xmlns:w="http://schemas.openxmlformats.org/wordprocessingml/2006/main" xmlns:wp="http://schemas.openxmlformats.org/drawingml/2006/wordprocessingDrawing" xmlns:r="http://schemas.openxmlformats.org/officeDocument/2006/relationships" xmlns:w14="http://schemas.microsoft.com/office/word/2010/wordml">
               <w:rPr>
-                <w:rFonts w:ascii="Arial Narrow" w:hAnsi="Helvetica" w:eastAsia="Helvetica" w:cs="Helvetica"/>
+                <w:rFonts w:ascii="Arial Narrow" w:hAnsi="Arial Narrow" w:eastAsia="Arial Narrow" w:cs="Arial Narrow"/>
                 <w:sz w:val="18"/>
                 <w:szCs w:val="18"/>
                 <w:color w:val="000000"/>
@@ -3218,7 +3218,7 @@
             </w:pPr>
             <w:r xmlns:w="http://schemas.openxmlformats.org/wordprocessingml/2006/main" xmlns:wp="http://schemas.openxmlformats.org/drawingml/2006/wordprocessingDrawing" xmlns:r="http://schemas.openxmlformats.org/officeDocument/2006/relationships" xmlns:w14="http://schemas.microsoft.com/office/word/2010/wordml">
               <w:rPr>
-                <w:rFonts w:ascii="Arial Narrow" w:hAnsi="Helvetica" w:eastAsia="Helvetica" w:cs="Helvetica"/>
+                <w:rFonts w:ascii="Arial Narrow" w:hAnsi="Arial Narrow" w:eastAsia="Arial Narrow" w:cs="Arial Narrow"/>
                 <w:sz w:val="18"/>
                 <w:szCs w:val="18"/>
                 <w:color w:val="000000"/>
@@ -3253,7 +3253,7 @@
             </w:pPr>
             <w:r xmlns:w="http://schemas.openxmlformats.org/wordprocessingml/2006/main" xmlns:wp="http://schemas.openxmlformats.org/drawingml/2006/wordprocessingDrawing" xmlns:r="http://schemas.openxmlformats.org/officeDocument/2006/relationships" xmlns:w14="http://schemas.microsoft.com/office/word/2010/wordml">
               <w:rPr>
-                <w:rFonts w:ascii="Arial Narrow" w:hAnsi="Helvetica" w:eastAsia="Helvetica" w:cs="Helvetica"/>
+                <w:rFonts w:ascii="Arial Narrow" w:hAnsi="Arial Narrow" w:eastAsia="Arial Narrow" w:cs="Arial Narrow"/>
                 <w:sz w:val="18"/>
                 <w:szCs w:val="18"/>
                 <w:color w:val="000000"/>
@@ -3282,7 +3282,7 @@
             </w:pPr>
             <w:r xmlns:w="http://schemas.openxmlformats.org/wordprocessingml/2006/main" xmlns:wp="http://schemas.openxmlformats.org/drawingml/2006/wordprocessingDrawing" xmlns:r="http://schemas.openxmlformats.org/officeDocument/2006/relationships" xmlns:w14="http://schemas.microsoft.com/office/word/2010/wordml">
               <w:rPr>
-                <w:rFonts w:ascii="Arial Narrow" w:hAnsi="Helvetica" w:eastAsia="Helvetica" w:cs="Helvetica"/>
+                <w:rFonts w:ascii="Arial Narrow" w:hAnsi="Arial Narrow" w:eastAsia="Arial Narrow" w:cs="Arial Narrow"/>
                 <w:sz w:val="18"/>
                 <w:szCs w:val="18"/>
                 <w:color w:val="000000"/>
@@ -3317,7 +3317,7 @@
             </w:pPr>
             <w:r xmlns:w="http://schemas.openxmlformats.org/wordprocessingml/2006/main" xmlns:wp="http://schemas.openxmlformats.org/drawingml/2006/wordprocessingDrawing" xmlns:r="http://schemas.openxmlformats.org/officeDocument/2006/relationships" xmlns:w14="http://schemas.microsoft.com/office/word/2010/wordml">
               <w:rPr>
-                <w:rFonts w:ascii="Arial Narrow" w:hAnsi="Helvetica" w:eastAsia="Helvetica" w:cs="Helvetica"/>
+                <w:rFonts w:ascii="Arial Narrow" w:hAnsi="Arial Narrow" w:eastAsia="Arial Narrow" w:cs="Arial Narrow"/>
                 <w:sz w:val="18"/>
                 <w:szCs w:val="18"/>
                 <w:color w:val="000000"/>
@@ -3346,7 +3346,7 @@
             </w:pPr>
             <w:r xmlns:w="http://schemas.openxmlformats.org/wordprocessingml/2006/main" xmlns:wp="http://schemas.openxmlformats.org/drawingml/2006/wordprocessingDrawing" xmlns:r="http://schemas.openxmlformats.org/officeDocument/2006/relationships" xmlns:w14="http://schemas.microsoft.com/office/word/2010/wordml">
               <w:rPr>
-                <w:rFonts w:ascii="Arial Narrow" w:hAnsi="Helvetica" w:eastAsia="Helvetica" w:cs="Helvetica"/>
+                <w:rFonts w:ascii="Arial Narrow" w:hAnsi="Arial Narrow" w:eastAsia="Arial Narrow" w:cs="Arial Narrow"/>
                 <w:sz w:val="18"/>
                 <w:szCs w:val="18"/>
                 <w:color w:val="000000"/>
@@ -3381,7 +3381,7 @@
             </w:pPr>
             <w:r xmlns:w="http://schemas.openxmlformats.org/wordprocessingml/2006/main" xmlns:wp="http://schemas.openxmlformats.org/drawingml/2006/wordprocessingDrawing" xmlns:r="http://schemas.openxmlformats.org/officeDocument/2006/relationships" xmlns:w14="http://schemas.microsoft.com/office/word/2010/wordml">
               <w:rPr>
-                <w:rFonts w:ascii="Arial Narrow" w:hAnsi="Helvetica" w:eastAsia="Helvetica" w:cs="Helvetica"/>
+                <w:rFonts w:ascii="Arial Narrow" w:hAnsi="Arial Narrow" w:eastAsia="Arial Narrow" w:cs="Arial Narrow"/>
                 <w:sz w:val="18"/>
                 <w:szCs w:val="18"/>
                 <w:color w:val="000000"/>
@@ -3410,7 +3410,7 @@
             </w:pPr>
             <w:r xmlns:w="http://schemas.openxmlformats.org/wordprocessingml/2006/main" xmlns:wp="http://schemas.openxmlformats.org/drawingml/2006/wordprocessingDrawing" xmlns:r="http://schemas.openxmlformats.org/officeDocument/2006/relationships" xmlns:w14="http://schemas.microsoft.com/office/word/2010/wordml">
               <w:rPr>
-                <w:rFonts w:ascii="Arial Narrow" w:hAnsi="Helvetica" w:eastAsia="Helvetica" w:cs="Helvetica"/>
+                <w:rFonts w:ascii="Arial Narrow" w:hAnsi="Arial Narrow" w:eastAsia="Arial Narrow" w:cs="Arial Narrow"/>
                 <w:sz w:val="18"/>
                 <w:szCs w:val="18"/>
                 <w:color w:val="000000"/>
@@ -3445,7 +3445,7 @@
             </w:pPr>
             <w:r xmlns:w="http://schemas.openxmlformats.org/wordprocessingml/2006/main" xmlns:wp="http://schemas.openxmlformats.org/drawingml/2006/wordprocessingDrawing" xmlns:r="http://schemas.openxmlformats.org/officeDocument/2006/relationships" xmlns:w14="http://schemas.microsoft.com/office/word/2010/wordml">
               <w:rPr>
-                <w:rFonts w:ascii="Arial Narrow" w:hAnsi="Helvetica" w:eastAsia="Helvetica" w:cs="Helvetica"/>
+                <w:rFonts w:ascii="Arial Narrow" w:hAnsi="Arial Narrow" w:eastAsia="Arial Narrow" w:cs="Arial Narrow"/>
                 <w:sz w:val="18"/>
                 <w:szCs w:val="18"/>
                 <w:color w:val="000000"/>
@@ -3474,7 +3474,7 @@
             </w:pPr>
             <w:r xmlns:w="http://schemas.openxmlformats.org/wordprocessingml/2006/main" xmlns:wp="http://schemas.openxmlformats.org/drawingml/2006/wordprocessingDrawing" xmlns:r="http://schemas.openxmlformats.org/officeDocument/2006/relationships" xmlns:w14="http://schemas.microsoft.com/office/word/2010/wordml">
               <w:rPr>
-                <w:rFonts w:ascii="Arial Narrow" w:hAnsi="Helvetica" w:eastAsia="Helvetica" w:cs="Helvetica"/>
+                <w:rFonts w:ascii="Arial Narrow" w:hAnsi="Arial Narrow" w:eastAsia="Arial Narrow" w:cs="Arial Narrow"/>
                 <w:sz w:val="18"/>
                 <w:szCs w:val="18"/>
                 <w:color w:val="000000"/>
@@ -3509,7 +3509,7 @@
             </w:pPr>
             <w:r xmlns:w="http://schemas.openxmlformats.org/wordprocessingml/2006/main" xmlns:wp="http://schemas.openxmlformats.org/drawingml/2006/wordprocessingDrawing" xmlns:r="http://schemas.openxmlformats.org/officeDocument/2006/relationships" xmlns:w14="http://schemas.microsoft.com/office/word/2010/wordml">
               <w:rPr>
-                <w:rFonts w:ascii="Arial Narrow" w:hAnsi="Helvetica" w:eastAsia="Helvetica" w:cs="Helvetica"/>
+                <w:rFonts w:ascii="Arial Narrow" w:hAnsi="Arial Narrow" w:eastAsia="Arial Narrow" w:cs="Arial Narrow"/>
                 <w:sz w:val="18"/>
                 <w:szCs w:val="18"/>
                 <w:color w:val="000000"/>
@@ -3538,7 +3538,7 @@
             </w:pPr>
             <w:r xmlns:w="http://schemas.openxmlformats.org/wordprocessingml/2006/main" xmlns:wp="http://schemas.openxmlformats.org/drawingml/2006/wordprocessingDrawing" xmlns:r="http://schemas.openxmlformats.org/officeDocument/2006/relationships" xmlns:w14="http://schemas.microsoft.com/office/word/2010/wordml">
               <w:rPr>
-                <w:rFonts w:ascii="Arial Narrow" w:hAnsi="Helvetica" w:eastAsia="Helvetica" w:cs="Helvetica"/>
+                <w:rFonts w:ascii="Arial Narrow" w:hAnsi="Arial Narrow" w:eastAsia="Arial Narrow" w:cs="Arial Narrow"/>
                 <w:sz w:val="18"/>
                 <w:szCs w:val="18"/>
                 <w:color w:val="000000"/>
@@ -3573,7 +3573,7 @@
             </w:pPr>
             <w:r xmlns:w="http://schemas.openxmlformats.org/wordprocessingml/2006/main" xmlns:wp="http://schemas.openxmlformats.org/drawingml/2006/wordprocessingDrawing" xmlns:r="http://schemas.openxmlformats.org/officeDocument/2006/relationships" xmlns:w14="http://schemas.microsoft.com/office/word/2010/wordml">
               <w:rPr>
-                <w:rFonts w:ascii="Arial Narrow" w:hAnsi="Helvetica" w:eastAsia="Helvetica" w:cs="Helvetica"/>
+                <w:rFonts w:ascii="Arial Narrow" w:hAnsi="Arial Narrow" w:eastAsia="Arial Narrow" w:cs="Arial Narrow"/>
                 <w:sz w:val="18"/>
                 <w:szCs w:val="18"/>
                 <w:color w:val="000000"/>
@@ -3602,7 +3602,7 @@
             </w:pPr>
             <w:r xmlns:w="http://schemas.openxmlformats.org/wordprocessingml/2006/main" xmlns:wp="http://schemas.openxmlformats.org/drawingml/2006/wordprocessingDrawing" xmlns:r="http://schemas.openxmlformats.org/officeDocument/2006/relationships" xmlns:w14="http://schemas.microsoft.com/office/word/2010/wordml">
               <w:rPr>
-                <w:rFonts w:ascii="Arial Narrow" w:hAnsi="Helvetica" w:eastAsia="Helvetica" w:cs="Helvetica"/>
+                <w:rFonts w:ascii="Arial Narrow" w:hAnsi="Arial Narrow" w:eastAsia="Arial Narrow" w:cs="Arial Narrow"/>
                 <w:sz w:val="18"/>
                 <w:szCs w:val="18"/>
                 <w:color w:val="000000"/>
@@ -3637,7 +3637,7 @@
             </w:pPr>
             <w:r xmlns:w="http://schemas.openxmlformats.org/wordprocessingml/2006/main" xmlns:wp="http://schemas.openxmlformats.org/drawingml/2006/wordprocessingDrawing" xmlns:r="http://schemas.openxmlformats.org/officeDocument/2006/relationships" xmlns:w14="http://schemas.microsoft.com/office/word/2010/wordml">
               <w:rPr>
-                <w:rFonts w:ascii="Arial Narrow" w:hAnsi="Helvetica" w:eastAsia="Helvetica" w:cs="Helvetica"/>
+                <w:rFonts w:ascii="Arial Narrow" w:hAnsi="Arial Narrow" w:eastAsia="Arial Narrow" w:cs="Arial Narrow"/>
                 <w:sz w:val="18"/>
                 <w:szCs w:val="18"/>
                 <w:color w:val="000000"/>
@@ -3666,7 +3666,7 @@
             </w:pPr>
             <w:r xmlns:w="http://schemas.openxmlformats.org/wordprocessingml/2006/main" xmlns:wp="http://schemas.openxmlformats.org/drawingml/2006/wordprocessingDrawing" xmlns:r="http://schemas.openxmlformats.org/officeDocument/2006/relationships" xmlns:w14="http://schemas.microsoft.com/office/word/2010/wordml">
               <w:rPr>
-                <w:rFonts w:ascii="Arial Narrow" w:hAnsi="Helvetica" w:eastAsia="Helvetica" w:cs="Helvetica"/>
+                <w:rFonts w:ascii="Arial Narrow" w:hAnsi="Arial Narrow" w:eastAsia="Arial Narrow" w:cs="Arial Narrow"/>
                 <w:sz w:val="18"/>
                 <w:szCs w:val="18"/>
                 <w:color w:val="000000"/>
@@ -3701,7 +3701,7 @@
             </w:pPr>
             <w:r xmlns:w="http://schemas.openxmlformats.org/wordprocessingml/2006/main" xmlns:wp="http://schemas.openxmlformats.org/drawingml/2006/wordprocessingDrawing" xmlns:r="http://schemas.openxmlformats.org/officeDocument/2006/relationships" xmlns:w14="http://schemas.microsoft.com/office/word/2010/wordml">
               <w:rPr>
-                <w:rFonts w:ascii="Arial Narrow" w:hAnsi="Helvetica" w:eastAsia="Helvetica" w:cs="Helvetica"/>
+                <w:rFonts w:ascii="Arial Narrow" w:hAnsi="Arial Narrow" w:eastAsia="Arial Narrow" w:cs="Arial Narrow"/>
                 <w:sz w:val="18"/>
                 <w:szCs w:val="18"/>
                 <w:color w:val="000000"/>
@@ -3730,7 +3730,7 @@
             </w:pPr>
             <w:r xmlns:w="http://schemas.openxmlformats.org/wordprocessingml/2006/main" xmlns:wp="http://schemas.openxmlformats.org/drawingml/2006/wordprocessingDrawing" xmlns:r="http://schemas.openxmlformats.org/officeDocument/2006/relationships" xmlns:w14="http://schemas.microsoft.com/office/word/2010/wordml">
               <w:rPr>
-                <w:rFonts w:ascii="Arial Narrow" w:hAnsi="Helvetica" w:eastAsia="Helvetica" w:cs="Helvetica"/>
+                <w:rFonts w:ascii="Arial Narrow" w:hAnsi="Arial Narrow" w:eastAsia="Arial Narrow" w:cs="Arial Narrow"/>
                 <w:sz w:val="18"/>
                 <w:szCs w:val="18"/>
                 <w:color w:val="000000"/>
@@ -3765,7 +3765,7 @@
             </w:pPr>
             <w:r xmlns:w="http://schemas.openxmlformats.org/wordprocessingml/2006/main" xmlns:wp="http://schemas.openxmlformats.org/drawingml/2006/wordprocessingDrawing" xmlns:r="http://schemas.openxmlformats.org/officeDocument/2006/relationships" xmlns:w14="http://schemas.microsoft.com/office/word/2010/wordml">
               <w:rPr>
-                <w:rFonts w:ascii="Arial Narrow" w:hAnsi="Helvetica" w:eastAsia="Helvetica" w:cs="Helvetica"/>
+                <w:rFonts w:ascii="Arial Narrow" w:hAnsi="Arial Narrow" w:eastAsia="Arial Narrow" w:cs="Arial Narrow"/>
                 <w:sz w:val="18"/>
                 <w:szCs w:val="18"/>
                 <w:color w:val="000000"/>
@@ -3794,7 +3794,7 @@
             </w:pPr>
             <w:r xmlns:w="http://schemas.openxmlformats.org/wordprocessingml/2006/main" xmlns:wp="http://schemas.openxmlformats.org/drawingml/2006/wordprocessingDrawing" xmlns:r="http://schemas.openxmlformats.org/officeDocument/2006/relationships" xmlns:w14="http://schemas.microsoft.com/office/word/2010/wordml">
               <w:rPr>
-                <w:rFonts w:ascii="Arial Narrow" w:hAnsi="Helvetica" w:eastAsia="Helvetica" w:cs="Helvetica"/>
+                <w:rFonts w:ascii="Arial Narrow" w:hAnsi="Arial Narrow" w:eastAsia="Arial Narrow" w:cs="Arial Narrow"/>
                 <w:sz w:val="18"/>
                 <w:szCs w:val="18"/>
                 <w:color w:val="000000"/>
@@ -3829,7 +3829,7 @@
             </w:pPr>
             <w:r xmlns:w="http://schemas.openxmlformats.org/wordprocessingml/2006/main" xmlns:wp="http://schemas.openxmlformats.org/drawingml/2006/wordprocessingDrawing" xmlns:r="http://schemas.openxmlformats.org/officeDocument/2006/relationships" xmlns:w14="http://schemas.microsoft.com/office/word/2010/wordml">
               <w:rPr>
-                <w:rFonts w:ascii="Arial Narrow" w:hAnsi="Helvetica" w:eastAsia="Helvetica" w:cs="Helvetica"/>
+                <w:rFonts w:ascii="Arial Narrow" w:hAnsi="Arial Narrow" w:eastAsia="Arial Narrow" w:cs="Arial Narrow"/>
                 <w:sz w:val="18"/>
                 <w:szCs w:val="18"/>
                 <w:color w:val="000000"/>
@@ -3858,7 +3858,7 @@
             </w:pPr>
             <w:r xmlns:w="http://schemas.openxmlformats.org/wordprocessingml/2006/main" xmlns:wp="http://schemas.openxmlformats.org/drawingml/2006/wordprocessingDrawing" xmlns:r="http://schemas.openxmlformats.org/officeDocument/2006/relationships" xmlns:w14="http://schemas.microsoft.com/office/word/2010/wordml">
               <w:rPr>
-                <w:rFonts w:ascii="Arial Narrow" w:hAnsi="Helvetica" w:eastAsia="Helvetica" w:cs="Helvetica"/>
+                <w:rFonts w:ascii="Arial Narrow" w:hAnsi="Arial Narrow" w:eastAsia="Arial Narrow" w:cs="Arial Narrow"/>
                 <w:sz w:val="18"/>
                 <w:szCs w:val="18"/>
                 <w:color w:val="000000"/>
@@ -3893,7 +3893,7 @@
             </w:pPr>
             <w:r xmlns:w="http://schemas.openxmlformats.org/wordprocessingml/2006/main" xmlns:wp="http://schemas.openxmlformats.org/drawingml/2006/wordprocessingDrawing" xmlns:r="http://schemas.openxmlformats.org/officeDocument/2006/relationships" xmlns:w14="http://schemas.microsoft.com/office/word/2010/wordml">
               <w:rPr>
-                <w:rFonts w:ascii="Arial Narrow" w:hAnsi="Helvetica" w:eastAsia="Helvetica" w:cs="Helvetica"/>
+                <w:rFonts w:ascii="Arial Narrow" w:hAnsi="Arial Narrow" w:eastAsia="Arial Narrow" w:cs="Arial Narrow"/>
                 <w:sz w:val="18"/>
                 <w:szCs w:val="18"/>
                 <w:color w:val="000000"/>
@@ -3922,7 +3922,7 @@
             </w:pPr>
             <w:r xmlns:w="http://schemas.openxmlformats.org/wordprocessingml/2006/main" xmlns:wp="http://schemas.openxmlformats.org/drawingml/2006/wordprocessingDrawing" xmlns:r="http://schemas.openxmlformats.org/officeDocument/2006/relationships" xmlns:w14="http://schemas.microsoft.com/office/word/2010/wordml">
               <w:rPr>
-                <w:rFonts w:ascii="Arial Narrow" w:hAnsi="Helvetica" w:eastAsia="Helvetica" w:cs="Helvetica"/>
+                <w:rFonts w:ascii="Arial Narrow" w:hAnsi="Arial Narrow" w:eastAsia="Arial Narrow" w:cs="Arial Narrow"/>
                 <w:sz w:val="18"/>
                 <w:szCs w:val="18"/>
                 <w:color w:val="000000"/>
@@ -3957,7 +3957,7 @@
             </w:pPr>
             <w:r xmlns:w="http://schemas.openxmlformats.org/wordprocessingml/2006/main" xmlns:wp="http://schemas.openxmlformats.org/drawingml/2006/wordprocessingDrawing" xmlns:r="http://schemas.openxmlformats.org/officeDocument/2006/relationships" xmlns:w14="http://schemas.microsoft.com/office/word/2010/wordml">
               <w:rPr>
-                <w:rFonts w:ascii="Arial Narrow" w:hAnsi="Helvetica" w:eastAsia="Helvetica" w:cs="Helvetica"/>
+                <w:rFonts w:ascii="Arial Narrow" w:hAnsi="Arial Narrow" w:eastAsia="Arial Narrow" w:cs="Arial Narrow"/>
                 <w:sz w:val="18"/>
                 <w:szCs w:val="18"/>
                 <w:color w:val="000000"/>
@@ -3986,7 +3986,7 @@
             </w:pPr>
             <w:r xmlns:w="http://schemas.openxmlformats.org/wordprocessingml/2006/main" xmlns:wp="http://schemas.openxmlformats.org/drawingml/2006/wordprocessingDrawing" xmlns:r="http://schemas.openxmlformats.org/officeDocument/2006/relationships" xmlns:w14="http://schemas.microsoft.com/office/word/2010/wordml">
               <w:rPr>
-                <w:rFonts w:ascii="Arial Narrow" w:hAnsi="Helvetica" w:eastAsia="Helvetica" w:cs="Helvetica"/>
+                <w:rFonts w:ascii="Arial Narrow" w:hAnsi="Arial Narrow" w:eastAsia="Arial Narrow" w:cs="Arial Narrow"/>
                 <w:sz w:val="18"/>
                 <w:szCs w:val="18"/>
                 <w:color w:val="000000"/>
@@ -4021,7 +4021,7 @@
             </w:pPr>
             <w:r xmlns:w="http://schemas.openxmlformats.org/wordprocessingml/2006/main" xmlns:wp="http://schemas.openxmlformats.org/drawingml/2006/wordprocessingDrawing" xmlns:r="http://schemas.openxmlformats.org/officeDocument/2006/relationships" xmlns:w14="http://schemas.microsoft.com/office/word/2010/wordml">
               <w:rPr>
-                <w:rFonts w:ascii="Arial Narrow" w:hAnsi="Helvetica" w:eastAsia="Helvetica" w:cs="Helvetica"/>
+                <w:rFonts w:ascii="Arial Narrow" w:hAnsi="Arial Narrow" w:eastAsia="Arial Narrow" w:cs="Arial Narrow"/>
                 <w:sz w:val="18"/>
                 <w:szCs w:val="18"/>
                 <w:color w:val="000000"/>
@@ -4050,7 +4050,7 @@
             </w:pPr>
             <w:r xmlns:w="http://schemas.openxmlformats.org/wordprocessingml/2006/main" xmlns:wp="http://schemas.openxmlformats.org/drawingml/2006/wordprocessingDrawing" xmlns:r="http://schemas.openxmlformats.org/officeDocument/2006/relationships" xmlns:w14="http://schemas.microsoft.com/office/word/2010/wordml">
               <w:rPr>
-                <w:rFonts w:ascii="Arial Narrow" w:hAnsi="Helvetica" w:eastAsia="Helvetica" w:cs="Helvetica"/>
+                <w:rFonts w:ascii="Arial Narrow" w:hAnsi="Arial Narrow" w:eastAsia="Arial Narrow" w:cs="Arial Narrow"/>
                 <w:sz w:val="18"/>
                 <w:szCs w:val="18"/>
                 <w:color w:val="000000"/>
@@ -4085,7 +4085,7 @@
             </w:pPr>
             <w:r xmlns:w="http://schemas.openxmlformats.org/wordprocessingml/2006/main" xmlns:wp="http://schemas.openxmlformats.org/drawingml/2006/wordprocessingDrawing" xmlns:r="http://schemas.openxmlformats.org/officeDocument/2006/relationships" xmlns:w14="http://schemas.microsoft.com/office/word/2010/wordml">
               <w:rPr>
-                <w:rFonts w:ascii="Arial Narrow" w:hAnsi="Helvetica" w:eastAsia="Helvetica" w:cs="Helvetica"/>
+                <w:rFonts w:ascii="Arial Narrow" w:hAnsi="Arial Narrow" w:eastAsia="Arial Narrow" w:cs="Arial Narrow"/>
                 <w:sz w:val="18"/>
                 <w:szCs w:val="18"/>
                 <w:color w:val="000000"/>
@@ -4114,7 +4114,7 @@
             </w:pPr>
             <w:r xmlns:w="http://schemas.openxmlformats.org/wordprocessingml/2006/main" xmlns:wp="http://schemas.openxmlformats.org/drawingml/2006/wordprocessingDrawing" xmlns:r="http://schemas.openxmlformats.org/officeDocument/2006/relationships" xmlns:w14="http://schemas.microsoft.com/office/word/2010/wordml">
               <w:rPr>
-                <w:rFonts w:ascii="Arial Narrow" w:hAnsi="Helvetica" w:eastAsia="Helvetica" w:cs="Helvetica"/>
+                <w:rFonts w:ascii="Arial Narrow" w:hAnsi="Arial Narrow" w:eastAsia="Arial Narrow" w:cs="Arial Narrow"/>
                 <w:sz w:val="18"/>
                 <w:szCs w:val="18"/>
                 <w:color w:val="000000"/>
@@ -4149,7 +4149,7 @@
             </w:pPr>
             <w:r xmlns:w="http://schemas.openxmlformats.org/wordprocessingml/2006/main" xmlns:wp="http://schemas.openxmlformats.org/drawingml/2006/wordprocessingDrawing" xmlns:r="http://schemas.openxmlformats.org/officeDocument/2006/relationships" xmlns:w14="http://schemas.microsoft.com/office/word/2010/wordml">
               <w:rPr>
-                <w:rFonts w:ascii="Arial Narrow" w:hAnsi="Helvetica" w:eastAsia="Helvetica" w:cs="Helvetica"/>
+                <w:rFonts w:ascii="Arial Narrow" w:hAnsi="Arial Narrow" w:eastAsia="Arial Narrow" w:cs="Arial Narrow"/>
                 <w:sz w:val="18"/>
                 <w:szCs w:val="18"/>
                 <w:color w:val="000000"/>
@@ -4178,7 +4178,7 @@
             </w:pPr>
             <w:r xmlns:w="http://schemas.openxmlformats.org/wordprocessingml/2006/main" xmlns:wp="http://schemas.openxmlformats.org/drawingml/2006/wordprocessingDrawing" xmlns:r="http://schemas.openxmlformats.org/officeDocument/2006/relationships" xmlns:w14="http://schemas.microsoft.com/office/word/2010/wordml">
               <w:rPr>
-                <w:rFonts w:ascii="Arial Narrow" w:hAnsi="Helvetica" w:eastAsia="Helvetica" w:cs="Helvetica"/>
+                <w:rFonts w:ascii="Arial Narrow" w:hAnsi="Arial Narrow" w:eastAsia="Arial Narrow" w:cs="Arial Narrow"/>
                 <w:sz w:val="18"/>
                 <w:szCs w:val="18"/>
                 <w:color w:val="000000"/>
@@ -4213,7 +4213,7 @@
             </w:pPr>
             <w:r xmlns:w="http://schemas.openxmlformats.org/wordprocessingml/2006/main" xmlns:wp="http://schemas.openxmlformats.org/drawingml/2006/wordprocessingDrawing" xmlns:r="http://schemas.openxmlformats.org/officeDocument/2006/relationships" xmlns:w14="http://schemas.microsoft.com/office/word/2010/wordml">
               <w:rPr>
-                <w:rFonts w:ascii="Arial Narrow" w:hAnsi="Helvetica" w:eastAsia="Helvetica" w:cs="Helvetica"/>
+                <w:rFonts w:ascii="Arial Narrow" w:hAnsi="Arial Narrow" w:eastAsia="Arial Narrow" w:cs="Arial Narrow"/>
                 <w:sz w:val="18"/>
                 <w:szCs w:val="18"/>
                 <w:color w:val="000000"/>
@@ -4242,7 +4242,7 @@
             </w:pPr>
             <w:r xmlns:w="http://schemas.openxmlformats.org/wordprocessingml/2006/main" xmlns:wp="http://schemas.openxmlformats.org/drawingml/2006/wordprocessingDrawing" xmlns:r="http://schemas.openxmlformats.org/officeDocument/2006/relationships" xmlns:w14="http://schemas.microsoft.com/office/word/2010/wordml">
               <w:rPr>
-                <w:rFonts w:ascii="Arial Narrow" w:hAnsi="Helvetica" w:eastAsia="Helvetica" w:cs="Helvetica"/>
+                <w:rFonts w:ascii="Arial Narrow" w:hAnsi="Arial Narrow" w:eastAsia="Arial Narrow" w:cs="Arial Narrow"/>
                 <w:sz w:val="18"/>
                 <w:szCs w:val="18"/>
                 <w:color w:val="000000"/>
@@ -4277,7 +4277,7 @@
             </w:pPr>
             <w:r xmlns:w="http://schemas.openxmlformats.org/wordprocessingml/2006/main" xmlns:wp="http://schemas.openxmlformats.org/drawingml/2006/wordprocessingDrawing" xmlns:r="http://schemas.openxmlformats.org/officeDocument/2006/relationships" xmlns:w14="http://schemas.microsoft.com/office/word/2010/wordml">
               <w:rPr>
-                <w:rFonts w:ascii="Arial Narrow" w:hAnsi="Helvetica" w:eastAsia="Helvetica" w:cs="Helvetica"/>
+                <w:rFonts w:ascii="Arial Narrow" w:hAnsi="Arial Narrow" w:eastAsia="Arial Narrow" w:cs="Arial Narrow"/>
                 <w:sz w:val="18"/>
                 <w:szCs w:val="18"/>
                 <w:color w:val="000000"/>
@@ -4306,7 +4306,7 @@
             </w:pPr>
             <w:r xmlns:w="http://schemas.openxmlformats.org/wordprocessingml/2006/main" xmlns:wp="http://schemas.openxmlformats.org/drawingml/2006/wordprocessingDrawing" xmlns:r="http://schemas.openxmlformats.org/officeDocument/2006/relationships" xmlns:w14="http://schemas.microsoft.com/office/word/2010/wordml">
               <w:rPr>
-                <w:rFonts w:ascii="Arial Narrow" w:hAnsi="Helvetica" w:eastAsia="Helvetica" w:cs="Helvetica"/>
+                <w:rFonts w:ascii="Arial Narrow" w:hAnsi="Arial Narrow" w:eastAsia="Arial Narrow" w:cs="Arial Narrow"/>
                 <w:sz w:val="18"/>
                 <w:szCs w:val="18"/>
                 <w:color w:val="000000"/>
@@ -4341,7 +4341,7 @@
             </w:pPr>
             <w:r xmlns:w="http://schemas.openxmlformats.org/wordprocessingml/2006/main" xmlns:wp="http://schemas.openxmlformats.org/drawingml/2006/wordprocessingDrawing" xmlns:r="http://schemas.openxmlformats.org/officeDocument/2006/relationships" xmlns:w14="http://schemas.microsoft.com/office/word/2010/wordml">
               <w:rPr>
-                <w:rFonts w:ascii="Arial Narrow" w:hAnsi="Helvetica" w:eastAsia="Helvetica" w:cs="Helvetica"/>
+                <w:rFonts w:ascii="Arial Narrow" w:hAnsi="Arial Narrow" w:eastAsia="Arial Narrow" w:cs="Arial Narrow"/>
                 <w:sz w:val="18"/>
                 <w:szCs w:val="18"/>
                 <w:color w:val="000000"/>
@@ -4370,7 +4370,7 @@
             </w:pPr>
             <w:r xmlns:w="http://schemas.openxmlformats.org/wordprocessingml/2006/main" xmlns:wp="http://schemas.openxmlformats.org/drawingml/2006/wordprocessingDrawing" xmlns:r="http://schemas.openxmlformats.org/officeDocument/2006/relationships" xmlns:w14="http://schemas.microsoft.com/office/word/2010/wordml">
               <w:rPr>
-                <w:rFonts w:ascii="Arial Narrow" w:hAnsi="Helvetica" w:eastAsia="Helvetica" w:cs="Helvetica"/>
+                <w:rFonts w:ascii="Arial Narrow" w:hAnsi="Arial Narrow" w:eastAsia="Arial Narrow" w:cs="Arial Narrow"/>
                 <w:sz w:val="18"/>
                 <w:szCs w:val="18"/>
                 <w:color w:val="000000"/>
@@ -4405,7 +4405,7 @@
             </w:pPr>
             <w:r xmlns:w="http://schemas.openxmlformats.org/wordprocessingml/2006/main" xmlns:wp="http://schemas.openxmlformats.org/drawingml/2006/wordprocessingDrawing" xmlns:r="http://schemas.openxmlformats.org/officeDocument/2006/relationships" xmlns:w14="http://schemas.microsoft.com/office/word/2010/wordml">
               <w:rPr>
-                <w:rFonts w:ascii="Arial Narrow" w:hAnsi="Helvetica" w:eastAsia="Helvetica" w:cs="Helvetica"/>
+                <w:rFonts w:ascii="Arial Narrow" w:hAnsi="Arial Narrow" w:eastAsia="Arial Narrow" w:cs="Arial Narrow"/>
                 <w:sz w:val="18"/>
                 <w:szCs w:val="18"/>
                 <w:color w:val="000000"/>
@@ -4434,7 +4434,7 @@
             </w:pPr>
             <w:r xmlns:w="http://schemas.openxmlformats.org/wordprocessingml/2006/main" xmlns:wp="http://schemas.openxmlformats.org/drawingml/2006/wordprocessingDrawing" xmlns:r="http://schemas.openxmlformats.org/officeDocument/2006/relationships" xmlns:w14="http://schemas.microsoft.com/office/word/2010/wordml">
               <w:rPr>
-                <w:rFonts w:ascii="Arial Narrow" w:hAnsi="Helvetica" w:eastAsia="Helvetica" w:cs="Helvetica"/>
+                <w:rFonts w:ascii="Arial Narrow" w:hAnsi="Arial Narrow" w:eastAsia="Arial Narrow" w:cs="Arial Narrow"/>
                 <w:sz w:val="18"/>
                 <w:szCs w:val="18"/>
                 <w:color w:val="000000"/>
@@ -4469,7 +4469,7 @@
             </w:pPr>
             <w:r xmlns:w="http://schemas.openxmlformats.org/wordprocessingml/2006/main" xmlns:wp="http://schemas.openxmlformats.org/drawingml/2006/wordprocessingDrawing" xmlns:r="http://schemas.openxmlformats.org/officeDocument/2006/relationships" xmlns:w14="http://schemas.microsoft.com/office/word/2010/wordml">
               <w:rPr>
-                <w:rFonts w:ascii="Arial Narrow" w:hAnsi="Helvetica" w:eastAsia="Helvetica" w:cs="Helvetica"/>
+                <w:rFonts w:ascii="Arial Narrow" w:hAnsi="Arial Narrow" w:eastAsia="Arial Narrow" w:cs="Arial Narrow"/>
                 <w:sz w:val="18"/>
                 <w:szCs w:val="18"/>
                 <w:color w:val="000000"/>
@@ -4498,7 +4498,7 @@
             </w:pPr>
             <w:r xmlns:w="http://schemas.openxmlformats.org/wordprocessingml/2006/main" xmlns:wp="http://schemas.openxmlformats.org/drawingml/2006/wordprocessingDrawing" xmlns:r="http://schemas.openxmlformats.org/officeDocument/2006/relationships" xmlns:w14="http://schemas.microsoft.com/office/word/2010/wordml">
               <w:rPr>
-                <w:rFonts w:ascii="Arial Narrow" w:hAnsi="Helvetica" w:eastAsia="Helvetica" w:cs="Helvetica"/>
+                <w:rFonts w:ascii="Arial Narrow" w:hAnsi="Arial Narrow" w:eastAsia="Arial Narrow" w:cs="Arial Narrow"/>
                 <w:sz w:val="18"/>
                 <w:szCs w:val="18"/>
                 <w:color w:val="000000"/>
@@ -4533,7 +4533,7 @@
             </w:pPr>
             <w:r xmlns:w="http://schemas.openxmlformats.org/wordprocessingml/2006/main" xmlns:wp="http://schemas.openxmlformats.org/drawingml/2006/wordprocessingDrawing" xmlns:r="http://schemas.openxmlformats.org/officeDocument/2006/relationships" xmlns:w14="http://schemas.microsoft.com/office/word/2010/wordml">
               <w:rPr>
-                <w:rFonts w:ascii="Arial Narrow" w:hAnsi="Helvetica" w:eastAsia="Helvetica" w:cs="Helvetica"/>
+                <w:rFonts w:ascii="Arial Narrow" w:hAnsi="Arial Narrow" w:eastAsia="Arial Narrow" w:cs="Arial Narrow"/>
                 <w:sz w:val="18"/>
                 <w:szCs w:val="18"/>
                 <w:color w:val="000000"/>
@@ -4562,7 +4562,7 @@
             </w:pPr>
             <w:r xmlns:w="http://schemas.openxmlformats.org/wordprocessingml/2006/main" xmlns:wp="http://schemas.openxmlformats.org/drawingml/2006/wordprocessingDrawing" xmlns:r="http://schemas.openxmlformats.org/officeDocument/2006/relationships" xmlns:w14="http://schemas.microsoft.com/office/word/2010/wordml">
               <w:rPr>
-                <w:rFonts w:ascii="Arial Narrow" w:hAnsi="Helvetica" w:eastAsia="Helvetica" w:cs="Helvetica"/>
+                <w:rFonts w:ascii="Arial Narrow" w:hAnsi="Arial Narrow" w:eastAsia="Arial Narrow" w:cs="Arial Narrow"/>
                 <w:sz w:val="18"/>
                 <w:szCs w:val="18"/>
                 <w:color w:val="000000"/>
@@ -4597,7 +4597,7 @@
             </w:pPr>
             <w:r xmlns:w="http://schemas.openxmlformats.org/wordprocessingml/2006/main" xmlns:wp="http://schemas.openxmlformats.org/drawingml/2006/wordprocessingDrawing" xmlns:r="http://schemas.openxmlformats.org/officeDocument/2006/relationships" xmlns:w14="http://schemas.microsoft.com/office/word/2010/wordml">
               <w:rPr>
-                <w:rFonts w:ascii="Arial Narrow" w:hAnsi="Helvetica" w:eastAsia="Helvetica" w:cs="Helvetica"/>
+                <w:rFonts w:ascii="Arial Narrow" w:hAnsi="Arial Narrow" w:eastAsia="Arial Narrow" w:cs="Arial Narrow"/>
                 <w:sz w:val="18"/>
                 <w:szCs w:val="18"/>
                 <w:color w:val="000000"/>
@@ -4626,7 +4626,7 @@
             </w:pPr>
             <w:r xmlns:w="http://schemas.openxmlformats.org/wordprocessingml/2006/main" xmlns:wp="http://schemas.openxmlformats.org/drawingml/2006/wordprocessingDrawing" xmlns:r="http://schemas.openxmlformats.org/officeDocument/2006/relationships" xmlns:w14="http://schemas.microsoft.com/office/word/2010/wordml">
               <w:rPr>
-                <w:rFonts w:ascii="Arial Narrow" w:hAnsi="Helvetica" w:eastAsia="Helvetica" w:cs="Helvetica"/>
+                <w:rFonts w:ascii="Arial Narrow" w:hAnsi="Arial Narrow" w:eastAsia="Arial Narrow" w:cs="Arial Narrow"/>
                 <w:sz w:val="18"/>
                 <w:szCs w:val="18"/>
                 <w:color w:val="000000"/>
@@ -4661,7 +4661,7 @@
             </w:pPr>
             <w:r xmlns:w="http://schemas.openxmlformats.org/wordprocessingml/2006/main" xmlns:wp="http://schemas.openxmlformats.org/drawingml/2006/wordprocessingDrawing" xmlns:r="http://schemas.openxmlformats.org/officeDocument/2006/relationships" xmlns:w14="http://schemas.microsoft.com/office/word/2010/wordml">
               <w:rPr>
-                <w:rFonts w:ascii="Arial Narrow" w:hAnsi="Helvetica" w:eastAsia="Helvetica" w:cs="Helvetica"/>
+                <w:rFonts w:ascii="Arial Narrow" w:hAnsi="Arial Narrow" w:eastAsia="Arial Narrow" w:cs="Arial Narrow"/>
                 <w:sz w:val="18"/>
                 <w:szCs w:val="18"/>
                 <w:color w:val="000000"/>
@@ -4690,7 +4690,7 @@
             </w:pPr>
             <w:r xmlns:w="http://schemas.openxmlformats.org/wordprocessingml/2006/main" xmlns:wp="http://schemas.openxmlformats.org/drawingml/2006/wordprocessingDrawing" xmlns:r="http://schemas.openxmlformats.org/officeDocument/2006/relationships" xmlns:w14="http://schemas.microsoft.com/office/word/2010/wordml">
               <w:rPr>
-                <w:rFonts w:ascii="Arial Narrow" w:hAnsi="Helvetica" w:eastAsia="Helvetica" w:cs="Helvetica"/>
+                <w:rFonts w:ascii="Arial Narrow" w:hAnsi="Arial Narrow" w:eastAsia="Arial Narrow" w:cs="Arial Narrow"/>
                 <w:sz w:val="18"/>
                 <w:szCs w:val="18"/>
                 <w:color w:val="000000"/>
@@ -4725,7 +4725,7 @@
             </w:pPr>
             <w:r xmlns:w="http://schemas.openxmlformats.org/wordprocessingml/2006/main" xmlns:wp="http://schemas.openxmlformats.org/drawingml/2006/wordprocessingDrawing" xmlns:r="http://schemas.openxmlformats.org/officeDocument/2006/relationships" xmlns:w14="http://schemas.microsoft.com/office/word/2010/wordml">
               <w:rPr>
-                <w:rFonts w:ascii="Arial Narrow" w:hAnsi="Helvetica" w:eastAsia="Helvetica" w:cs="Helvetica"/>
+                <w:rFonts w:ascii="Arial Narrow" w:hAnsi="Arial Narrow" w:eastAsia="Arial Narrow" w:cs="Arial Narrow"/>
                 <w:sz w:val="18"/>
                 <w:szCs w:val="18"/>
                 <w:color w:val="000000"/>
@@ -4754,7 +4754,7 @@
             </w:pPr>
             <w:r xmlns:w="http://schemas.openxmlformats.org/wordprocessingml/2006/main" xmlns:wp="http://schemas.openxmlformats.org/drawingml/2006/wordprocessingDrawing" xmlns:r="http://schemas.openxmlformats.org/officeDocument/2006/relationships" xmlns:w14="http://schemas.microsoft.com/office/word/2010/wordml">
               <w:rPr>
-                <w:rFonts w:ascii="Arial Narrow" w:hAnsi="Helvetica" w:eastAsia="Helvetica" w:cs="Helvetica"/>
+                <w:rFonts w:ascii="Arial Narrow" w:hAnsi="Arial Narrow" w:eastAsia="Arial Narrow" w:cs="Arial Narrow"/>
                 <w:sz w:val="18"/>
                 <w:szCs w:val="18"/>
                 <w:color w:val="000000"/>
@@ -4789,7 +4789,7 @@
             </w:pPr>
             <w:r xmlns:w="http://schemas.openxmlformats.org/wordprocessingml/2006/main" xmlns:wp="http://schemas.openxmlformats.org/drawingml/2006/wordprocessingDrawing" xmlns:r="http://schemas.openxmlformats.org/officeDocument/2006/relationships" xmlns:w14="http://schemas.microsoft.com/office/word/2010/wordml">
               <w:rPr>
-                <w:rFonts w:ascii="Arial Narrow" w:hAnsi="Helvetica" w:eastAsia="Helvetica" w:cs="Helvetica"/>
+                <w:rFonts w:ascii="Arial Narrow" w:hAnsi="Arial Narrow" w:eastAsia="Arial Narrow" w:cs="Arial Narrow"/>
                 <w:sz w:val="18"/>
                 <w:szCs w:val="18"/>
                 <w:color w:val="000000"/>
@@ -4818,7 +4818,7 @@
             </w:pPr>
             <w:r xmlns:w="http://schemas.openxmlformats.org/wordprocessingml/2006/main" xmlns:wp="http://schemas.openxmlformats.org/drawingml/2006/wordprocessingDrawing" xmlns:r="http://schemas.openxmlformats.org/officeDocument/2006/relationships" xmlns:w14="http://schemas.microsoft.com/office/word/2010/wordml">
               <w:rPr>
-                <w:rFonts w:ascii="Arial Narrow" w:hAnsi="Helvetica" w:eastAsia="Helvetica" w:cs="Helvetica"/>
+                <w:rFonts w:ascii="Arial Narrow" w:hAnsi="Arial Narrow" w:eastAsia="Arial Narrow" w:cs="Arial Narrow"/>
                 <w:sz w:val="18"/>
                 <w:szCs w:val="18"/>
                 <w:color w:val="000000"/>
@@ -4853,7 +4853,7 @@
             </w:pPr>
             <w:r xmlns:w="http://schemas.openxmlformats.org/wordprocessingml/2006/main" xmlns:wp="http://schemas.openxmlformats.org/drawingml/2006/wordprocessingDrawing" xmlns:r="http://schemas.openxmlformats.org/officeDocument/2006/relationships" xmlns:w14="http://schemas.microsoft.com/office/word/2010/wordml">
               <w:rPr>
-                <w:rFonts w:ascii="Arial Narrow" w:hAnsi="Helvetica" w:eastAsia="Helvetica" w:cs="Helvetica"/>
+                <w:rFonts w:ascii="Arial Narrow" w:hAnsi="Arial Narrow" w:eastAsia="Arial Narrow" w:cs="Arial Narrow"/>
                 <w:sz w:val="18"/>
                 <w:szCs w:val="18"/>
                 <w:color w:val="000000"/>
@@ -4882,7 +4882,7 @@
             </w:pPr>
             <w:r xmlns:w="http://schemas.openxmlformats.org/wordprocessingml/2006/main" xmlns:wp="http://schemas.openxmlformats.org/drawingml/2006/wordprocessingDrawing" xmlns:r="http://schemas.openxmlformats.org/officeDocument/2006/relationships" xmlns:w14="http://schemas.microsoft.com/office/word/2010/wordml">
               <w:rPr>
-                <w:rFonts w:ascii="Arial Narrow" w:hAnsi="Helvetica" w:eastAsia="Helvetica" w:cs="Helvetica"/>
+                <w:rFonts w:ascii="Arial Narrow" w:hAnsi="Arial Narrow" w:eastAsia="Arial Narrow" w:cs="Arial Narrow"/>
                 <w:sz w:val="18"/>
                 <w:szCs w:val="18"/>
                 <w:color w:val="000000"/>
@@ -4917,7 +4917,7 @@
             </w:pPr>
             <w:r xmlns:w="http://schemas.openxmlformats.org/wordprocessingml/2006/main" xmlns:wp="http://schemas.openxmlformats.org/drawingml/2006/wordprocessingDrawing" xmlns:r="http://schemas.openxmlformats.org/officeDocument/2006/relationships" xmlns:w14="http://schemas.microsoft.com/office/word/2010/wordml">
               <w:rPr>
-                <w:rFonts w:ascii="Arial Narrow" w:hAnsi="Helvetica" w:eastAsia="Helvetica" w:cs="Helvetica"/>
+                <w:rFonts w:ascii="Arial Narrow" w:hAnsi="Arial Narrow" w:eastAsia="Arial Narrow" w:cs="Arial Narrow"/>
                 <w:sz w:val="18"/>
                 <w:szCs w:val="18"/>
                 <w:color w:val="000000"/>
@@ -4946,7 +4946,7 @@
             </w:pPr>
             <w:r xmlns:w="http://schemas.openxmlformats.org/wordprocessingml/2006/main" xmlns:wp="http://schemas.openxmlformats.org/drawingml/2006/wordprocessingDrawing" xmlns:r="http://schemas.openxmlformats.org/officeDocument/2006/relationships" xmlns:w14="http://schemas.microsoft.com/office/word/2010/wordml">
               <w:rPr>
-                <w:rFonts w:ascii="Arial Narrow" w:hAnsi="Helvetica" w:eastAsia="Helvetica" w:cs="Helvetica"/>
+                <w:rFonts w:ascii="Arial Narrow" w:hAnsi="Arial Narrow" w:eastAsia="Arial Narrow" w:cs="Arial Narrow"/>
                 <w:sz w:val="18"/>
                 <w:szCs w:val="18"/>
                 <w:color w:val="000000"/>
@@ -4981,7 +4981,7 @@
             </w:pPr>
             <w:r xmlns:w="http://schemas.openxmlformats.org/wordprocessingml/2006/main" xmlns:wp="http://schemas.openxmlformats.org/drawingml/2006/wordprocessingDrawing" xmlns:r="http://schemas.openxmlformats.org/officeDocument/2006/relationships" xmlns:w14="http://schemas.microsoft.com/office/word/2010/wordml">
               <w:rPr>
-                <w:rFonts w:ascii="Arial Narrow" w:hAnsi="Helvetica" w:eastAsia="Helvetica" w:cs="Helvetica"/>
+                <w:rFonts w:ascii="Arial Narrow" w:hAnsi="Arial Narrow" w:eastAsia="Arial Narrow" w:cs="Arial Narrow"/>
                 <w:sz w:val="18"/>
                 <w:szCs w:val="18"/>
                 <w:color w:val="000000"/>
@@ -5010,7 +5010,7 @@
             </w:pPr>
             <w:r xmlns:w="http://schemas.openxmlformats.org/wordprocessingml/2006/main" xmlns:wp="http://schemas.openxmlformats.org/drawingml/2006/wordprocessingDrawing" xmlns:r="http://schemas.openxmlformats.org/officeDocument/2006/relationships" xmlns:w14="http://schemas.microsoft.com/office/word/2010/wordml">
               <w:rPr>
-                <w:rFonts w:ascii="Arial Narrow" w:hAnsi="Helvetica" w:eastAsia="Helvetica" w:cs="Helvetica"/>
+                <w:rFonts w:ascii="Arial Narrow" w:hAnsi="Arial Narrow" w:eastAsia="Arial Narrow" w:cs="Arial Narrow"/>
                 <w:sz w:val="18"/>
                 <w:szCs w:val="18"/>
                 <w:color w:val="000000"/>
@@ -5045,7 +5045,7 @@
             </w:pPr>
             <w:r xmlns:w="http://schemas.openxmlformats.org/wordprocessingml/2006/main" xmlns:wp="http://schemas.openxmlformats.org/drawingml/2006/wordprocessingDrawing" xmlns:r="http://schemas.openxmlformats.org/officeDocument/2006/relationships" xmlns:w14="http://schemas.microsoft.com/office/word/2010/wordml">
               <w:rPr>
-                <w:rFonts w:ascii="Arial Narrow" w:hAnsi="Helvetica" w:eastAsia="Helvetica" w:cs="Helvetica"/>
+                <w:rFonts w:ascii="Arial Narrow" w:hAnsi="Arial Narrow" w:eastAsia="Arial Narrow" w:cs="Arial Narrow"/>
                 <w:sz w:val="18"/>
                 <w:szCs w:val="18"/>
                 <w:color w:val="000000"/>
@@ -5074,7 +5074,7 @@
             </w:pPr>
             <w:r xmlns:w="http://schemas.openxmlformats.org/wordprocessingml/2006/main" xmlns:wp="http://schemas.openxmlformats.org/drawingml/2006/wordprocessingDrawing" xmlns:r="http://schemas.openxmlformats.org/officeDocument/2006/relationships" xmlns:w14="http://schemas.microsoft.com/office/word/2010/wordml">
               <w:rPr>
-                <w:rFonts w:ascii="Arial Narrow" w:hAnsi="Helvetica" w:eastAsia="Helvetica" w:cs="Helvetica"/>
+                <w:rFonts w:ascii="Arial Narrow" w:hAnsi="Arial Narrow" w:eastAsia="Arial Narrow" w:cs="Arial Narrow"/>
                 <w:sz w:val="18"/>
                 <w:szCs w:val="18"/>
                 <w:color w:val="000000"/>
@@ -5109,7 +5109,7 @@
             </w:pPr>
             <w:r xmlns:w="http://schemas.openxmlformats.org/wordprocessingml/2006/main" xmlns:wp="http://schemas.openxmlformats.org/drawingml/2006/wordprocessingDrawing" xmlns:r="http://schemas.openxmlformats.org/officeDocument/2006/relationships" xmlns:w14="http://schemas.microsoft.com/office/word/2010/wordml">
               <w:rPr>
-                <w:rFonts w:ascii="Arial Narrow" w:hAnsi="Helvetica" w:eastAsia="Helvetica" w:cs="Helvetica"/>
+                <w:rFonts w:ascii="Arial Narrow" w:hAnsi="Arial Narrow" w:eastAsia="Arial Narrow" w:cs="Arial Narrow"/>
                 <w:sz w:val="18"/>
                 <w:szCs w:val="18"/>
                 <w:color w:val="000000"/>
@@ -5138,7 +5138,7 @@
             </w:pPr>
             <w:r xmlns:w="http://schemas.openxmlformats.org/wordprocessingml/2006/main" xmlns:wp="http://schemas.openxmlformats.org/drawingml/2006/wordprocessingDrawing" xmlns:r="http://schemas.openxmlformats.org/officeDocument/2006/relationships" xmlns:w14="http://schemas.microsoft.com/office/word/2010/wordml">
               <w:rPr>
-                <w:rFonts w:ascii="Arial Narrow" w:hAnsi="Helvetica" w:eastAsia="Helvetica" w:cs="Helvetica"/>
+                <w:rFonts w:ascii="Arial Narrow" w:hAnsi="Arial Narrow" w:eastAsia="Arial Narrow" w:cs="Arial Narrow"/>
                 <w:sz w:val="18"/>
                 <w:szCs w:val="18"/>
                 <w:color w:val="000000"/>
@@ -5173,7 +5173,7 @@
             </w:pPr>
             <w:r xmlns:w="http://schemas.openxmlformats.org/wordprocessingml/2006/main" xmlns:wp="http://schemas.openxmlformats.org/drawingml/2006/wordprocessingDrawing" xmlns:r="http://schemas.openxmlformats.org/officeDocument/2006/relationships" xmlns:w14="http://schemas.microsoft.com/office/word/2010/wordml">
               <w:rPr>
-                <w:rFonts w:ascii="Arial Narrow" w:hAnsi="Helvetica" w:eastAsia="Helvetica" w:cs="Helvetica"/>
+                <w:rFonts w:ascii="Arial Narrow" w:hAnsi="Arial Narrow" w:eastAsia="Arial Narrow" w:cs="Arial Narrow"/>
                 <w:sz w:val="18"/>
                 <w:szCs w:val="18"/>
                 <w:color w:val="000000"/>
@@ -5202,7 +5202,7 @@
             </w:pPr>
             <w:r xmlns:w="http://schemas.openxmlformats.org/wordprocessingml/2006/main" xmlns:wp="http://schemas.openxmlformats.org/drawingml/2006/wordprocessingDrawing" xmlns:r="http://schemas.openxmlformats.org/officeDocument/2006/relationships" xmlns:w14="http://schemas.microsoft.com/office/word/2010/wordml">
               <w:rPr>
-                <w:rFonts w:ascii="Arial Narrow" w:hAnsi="Helvetica" w:eastAsia="Helvetica" w:cs="Helvetica"/>
+                <w:rFonts w:ascii="Arial Narrow" w:hAnsi="Arial Narrow" w:eastAsia="Arial Narrow" w:cs="Arial Narrow"/>
                 <w:sz w:val="18"/>
                 <w:szCs w:val="18"/>
                 <w:color w:val="000000"/>
@@ -5237,7 +5237,7 @@
             </w:pPr>
             <w:r xmlns:w="http://schemas.openxmlformats.org/wordprocessingml/2006/main" xmlns:wp="http://schemas.openxmlformats.org/drawingml/2006/wordprocessingDrawing" xmlns:r="http://schemas.openxmlformats.org/officeDocument/2006/relationships" xmlns:w14="http://schemas.microsoft.com/office/word/2010/wordml">
               <w:rPr>
-                <w:rFonts w:ascii="Arial Narrow" w:hAnsi="Helvetica" w:eastAsia="Helvetica" w:cs="Helvetica"/>
+                <w:rFonts w:ascii="Arial Narrow" w:hAnsi="Arial Narrow" w:eastAsia="Arial Narrow" w:cs="Arial Narrow"/>
                 <w:sz w:val="18"/>
                 <w:szCs w:val="18"/>
                 <w:color w:val="000000"/>
@@ -5266,7 +5266,7 @@
             </w:pPr>
             <w:r xmlns:w="http://schemas.openxmlformats.org/wordprocessingml/2006/main" xmlns:wp="http://schemas.openxmlformats.org/drawingml/2006/wordprocessingDrawing" xmlns:r="http://schemas.openxmlformats.org/officeDocument/2006/relationships" xmlns:w14="http://schemas.microsoft.com/office/word/2010/wordml">
               <w:rPr>
-                <w:rFonts w:ascii="Arial Narrow" w:hAnsi="Helvetica" w:eastAsia="Helvetica" w:cs="Helvetica"/>
+                <w:rFonts w:ascii="Arial Narrow" w:hAnsi="Arial Narrow" w:eastAsia="Arial Narrow" w:cs="Arial Narrow"/>
                 <w:sz w:val="18"/>
                 <w:szCs w:val="18"/>
                 <w:color w:val="000000"/>
@@ -5301,7 +5301,7 @@
             </w:pPr>
             <w:r xmlns:w="http://schemas.openxmlformats.org/wordprocessingml/2006/main" xmlns:wp="http://schemas.openxmlformats.org/drawingml/2006/wordprocessingDrawing" xmlns:r="http://schemas.openxmlformats.org/officeDocument/2006/relationships" xmlns:w14="http://schemas.microsoft.com/office/word/2010/wordml">
               <w:rPr>
-                <w:rFonts w:ascii="Arial Narrow" w:hAnsi="Helvetica" w:eastAsia="Helvetica" w:cs="Helvetica"/>
+                <w:rFonts w:ascii="Arial Narrow" w:hAnsi="Arial Narrow" w:eastAsia="Arial Narrow" w:cs="Arial Narrow"/>
                 <w:sz w:val="18"/>
                 <w:szCs w:val="18"/>
                 <w:color w:val="000000"/>
@@ -5330,7 +5330,7 @@
             </w:pPr>
             <w:r xmlns:w="http://schemas.openxmlformats.org/wordprocessingml/2006/main" xmlns:wp="http://schemas.openxmlformats.org/drawingml/2006/wordprocessingDrawing" xmlns:r="http://schemas.openxmlformats.org/officeDocument/2006/relationships" xmlns:w14="http://schemas.microsoft.com/office/word/2010/wordml">
               <w:rPr>
-                <w:rFonts w:ascii="Arial Narrow" w:hAnsi="Helvetica" w:eastAsia="Helvetica" w:cs="Helvetica"/>
+                <w:rFonts w:ascii="Arial Narrow" w:hAnsi="Arial Narrow" w:eastAsia="Arial Narrow" w:cs="Arial Narrow"/>
                 <w:sz w:val="18"/>
                 <w:szCs w:val="18"/>
                 <w:color w:val="000000"/>
@@ -5365,7 +5365,7 @@
             </w:pPr>
             <w:r xmlns:w="http://schemas.openxmlformats.org/wordprocessingml/2006/main" xmlns:wp="http://schemas.openxmlformats.org/drawingml/2006/wordprocessingDrawing" xmlns:r="http://schemas.openxmlformats.org/officeDocument/2006/relationships" xmlns:w14="http://schemas.microsoft.com/office/word/2010/wordml">
               <w:rPr>
-                <w:rFonts w:ascii="Arial Narrow" w:hAnsi="Helvetica" w:eastAsia="Helvetica" w:cs="Helvetica"/>
+                <w:rFonts w:ascii="Arial Narrow" w:hAnsi="Arial Narrow" w:eastAsia="Arial Narrow" w:cs="Arial Narrow"/>
                 <w:sz w:val="18"/>
                 <w:szCs w:val="18"/>
                 <w:color w:val="000000"/>
@@ -5394,7 +5394,7 @@
             </w:pPr>
             <w:r xmlns:w="http://schemas.openxmlformats.org/wordprocessingml/2006/main" xmlns:wp="http://schemas.openxmlformats.org/drawingml/2006/wordprocessingDrawing" xmlns:r="http://schemas.openxmlformats.org/officeDocument/2006/relationships" xmlns:w14="http://schemas.microsoft.com/office/word/2010/wordml">
               <w:rPr>
-                <w:rFonts w:ascii="Arial Narrow" w:hAnsi="Helvetica" w:eastAsia="Helvetica" w:cs="Helvetica"/>
+                <w:rFonts w:ascii="Arial Narrow" w:hAnsi="Arial Narrow" w:eastAsia="Arial Narrow" w:cs="Arial Narrow"/>
                 <w:sz w:val="18"/>
                 <w:szCs w:val="18"/>
                 <w:color w:val="000000"/>
@@ -5429,7 +5429,7 @@
             </w:pPr>
             <w:r xmlns:w="http://schemas.openxmlformats.org/wordprocessingml/2006/main" xmlns:wp="http://schemas.openxmlformats.org/drawingml/2006/wordprocessingDrawing" xmlns:r="http://schemas.openxmlformats.org/officeDocument/2006/relationships" xmlns:w14="http://schemas.microsoft.com/office/word/2010/wordml">
               <w:rPr>
-                <w:rFonts w:ascii="Arial Narrow" w:hAnsi="Helvetica" w:eastAsia="Helvetica" w:cs="Helvetica"/>
+                <w:rFonts w:ascii="Arial Narrow" w:hAnsi="Arial Narrow" w:eastAsia="Arial Narrow" w:cs="Arial Narrow"/>
                 <w:sz w:val="18"/>
                 <w:szCs w:val="18"/>
                 <w:color w:val="000000"/>
@@ -5458,7 +5458,7 @@
             </w:pPr>
             <w:r xmlns:w="http://schemas.openxmlformats.org/wordprocessingml/2006/main" xmlns:wp="http://schemas.openxmlformats.org/drawingml/2006/wordprocessingDrawing" xmlns:r="http://schemas.openxmlformats.org/officeDocument/2006/relationships" xmlns:w14="http://schemas.microsoft.com/office/word/2010/wordml">
               <w:rPr>
-                <w:rFonts w:ascii="Arial Narrow" w:hAnsi="Helvetica" w:eastAsia="Helvetica" w:cs="Helvetica"/>
+                <w:rFonts w:ascii="Arial Narrow" w:hAnsi="Arial Narrow" w:eastAsia="Arial Narrow" w:cs="Arial Narrow"/>
                 <w:sz w:val="18"/>
                 <w:szCs w:val="18"/>
                 <w:color w:val="000000"/>
@@ -5493,7 +5493,7 @@
             </w:pPr>
             <w:r xmlns:w="http://schemas.openxmlformats.org/wordprocessingml/2006/main" xmlns:wp="http://schemas.openxmlformats.org/drawingml/2006/wordprocessingDrawing" xmlns:r="http://schemas.openxmlformats.org/officeDocument/2006/relationships" xmlns:w14="http://schemas.microsoft.com/office/word/2010/wordml">
               <w:rPr>
-                <w:rFonts w:ascii="Arial Narrow" w:hAnsi="Helvetica" w:eastAsia="Helvetica" w:cs="Helvetica"/>
+                <w:rFonts w:ascii="Arial Narrow" w:hAnsi="Arial Narrow" w:eastAsia="Arial Narrow" w:cs="Arial Narrow"/>
                 <w:sz w:val="18"/>
                 <w:szCs w:val="18"/>
                 <w:color w:val="000000"/>
@@ -5522,7 +5522,7 @@
             </w:pPr>
             <w:r xmlns:w="http://schemas.openxmlformats.org/wordprocessingml/2006/main" xmlns:wp="http://schemas.openxmlformats.org/drawingml/2006/wordprocessingDrawing" xmlns:r="http://schemas.openxmlformats.org/officeDocument/2006/relationships" xmlns:w14="http://schemas.microsoft.com/office/word/2010/wordml">
               <w:rPr>
-                <w:rFonts w:ascii="Arial Narrow" w:hAnsi="Helvetica" w:eastAsia="Helvetica" w:cs="Helvetica"/>
+                <w:rFonts w:ascii="Arial Narrow" w:hAnsi="Arial Narrow" w:eastAsia="Arial Narrow" w:cs="Arial Narrow"/>
                 <w:sz w:val="18"/>
                 <w:szCs w:val="18"/>
                 <w:color w:val="000000"/>
@@ -5557,7 +5557,7 @@
             </w:pPr>
             <w:r xmlns:w="http://schemas.openxmlformats.org/wordprocessingml/2006/main" xmlns:wp="http://schemas.openxmlformats.org/drawingml/2006/wordprocessingDrawing" xmlns:r="http://schemas.openxmlformats.org/officeDocument/2006/relationships" xmlns:w14="http://schemas.microsoft.com/office/word/2010/wordml">
               <w:rPr>
-                <w:rFonts w:ascii="Arial Narrow" w:hAnsi="Helvetica" w:eastAsia="Helvetica" w:cs="Helvetica"/>
+                <w:rFonts w:ascii="Arial Narrow" w:hAnsi="Arial Narrow" w:eastAsia="Arial Narrow" w:cs="Arial Narrow"/>
                 <w:sz w:val="18"/>
                 <w:szCs w:val="18"/>
                 <w:color w:val="000000"/>
@@ -5586,7 +5586,7 @@
             </w:pPr>
             <w:r xmlns:w="http://schemas.openxmlformats.org/wordprocessingml/2006/main" xmlns:wp="http://schemas.openxmlformats.org/drawingml/2006/wordprocessingDrawing" xmlns:r="http://schemas.openxmlformats.org/officeDocument/2006/relationships" xmlns:w14="http://schemas.microsoft.com/office/word/2010/wordml">
               <w:rPr>
-                <w:rFonts w:ascii="Arial Narrow" w:hAnsi="Helvetica" w:eastAsia="Helvetica" w:cs="Helvetica"/>
+                <w:rFonts w:ascii="Arial Narrow" w:hAnsi="Arial Narrow" w:eastAsia="Arial Narrow" w:cs="Arial Narrow"/>
                 <w:sz w:val="18"/>
                 <w:szCs w:val="18"/>
                 <w:color w:val="000000"/>
@@ -5623,7 +5623,7 @@
             </w:pPr>
             <w:r xmlns:w="http://schemas.openxmlformats.org/wordprocessingml/2006/main" xmlns:wp="http://schemas.openxmlformats.org/drawingml/2006/wordprocessingDrawing" xmlns:r="http://schemas.openxmlformats.org/officeDocument/2006/relationships" xmlns:w14="http://schemas.microsoft.com/office/word/2010/wordml">
               <w:rPr>
-                <w:rFonts w:ascii="Arial Narrow" w:hAnsi="Helvetica" w:eastAsia="Helvetica" w:cs="Helvetica"/>
+                <w:rFonts w:ascii="Arial Narrow" w:hAnsi="Arial Narrow" w:eastAsia="Arial Narrow" w:cs="Arial Narrow"/>
                 <w:sz w:val="18"/>
                 <w:szCs w:val="18"/>
                 <w:color w:val="000000"/>
@@ -5654,7 +5654,7 @@
             </w:pPr>
             <w:r xmlns:w="http://schemas.openxmlformats.org/wordprocessingml/2006/main" xmlns:wp="http://schemas.openxmlformats.org/drawingml/2006/wordprocessingDrawing" xmlns:r="http://schemas.openxmlformats.org/officeDocument/2006/relationships" xmlns:w14="http://schemas.microsoft.com/office/word/2010/wordml">
               <w:rPr>
-                <w:rFonts w:ascii="Arial Narrow" w:hAnsi="Helvetica" w:eastAsia="Helvetica" w:cs="Helvetica"/>
+                <w:rFonts w:ascii="Arial Narrow" w:hAnsi="Arial Narrow" w:eastAsia="Arial Narrow" w:cs="Arial Narrow"/>
                 <w:sz w:val="18"/>
                 <w:szCs w:val="18"/>
                 <w:color w:val="000000"/>

</xml_diff>